<commit_message>
Cambios a solo FortiAleya
</commit_message>
<xml_diff>
--- a/Documento/Template Prestamo PERU.docx
+++ b/Documento/Template Prestamo PERU.docx
@@ -1,6 +1,6 @@
 
 <file path=word/document.xml><?xml version="1.0" encoding="utf-8"?>
-<w:document xmlns:wpc="http://schemas.microsoft.com/office/word/2010/wordprocessingCanvas" xmlns:cx="http://schemas.microsoft.com/office/drawing/2014/chartex" xmlns:cx1="http://schemas.microsoft.com/office/drawing/2015/9/8/chartex" xmlns:cx2="http://schemas.microsoft.com/office/drawing/2015/10/21/chartex" xmlns:cx3="http://schemas.microsoft.com/office/drawing/2016/5/9/chartex" xmlns:cx4="http://schemas.microsoft.com/office/drawing/2016/5/10/chartex" xmlns:cx5="http://schemas.microsoft.com/office/drawing/2016/5/11/chartex" xmlns:cx6="http://schemas.microsoft.com/office/drawing/2016/5/12/chartex" xmlns:cx7="http://schemas.microsoft.com/office/drawing/2016/5/13/chartex" xmlns:cx8="http://schemas.microsoft.com/office/drawing/2016/5/14/chartex" xmlns:mc="http://schemas.openxmlformats.org/markup-compatibility/2006" xmlns:aink="http://schemas.microsoft.com/office/drawing/2016/ink" xmlns:am3d="http://schemas.microsoft.com/office/drawing/2017/model3d" xmlns:o="urn:schemas-microsoft-com:office:office" xmlns:r="http://schemas.openxmlformats.org/officeDocument/2006/relationships" xmlns:m="http://schemas.openxmlformats.org/officeDocument/2006/math" xmlns:v="urn:schemas-microsoft-com:vml" xmlns:wp14="http://schemas.microsoft.com/office/word/2010/wordprocessingDrawing" xmlns:wp="http://schemas.openxmlformats.org/drawingml/2006/wordprocessingDrawing" xmlns:w10="urn:schemas-microsoft-com:office:word" xmlns:w="http://schemas.openxmlformats.org/wordprocessingml/2006/main" xmlns:w14="http://schemas.microsoft.com/office/word/2010/wordml" xmlns:w15="http://schemas.microsoft.com/office/word/2012/wordml" xmlns:w16cex="http://schemas.microsoft.com/office/word/2018/wordml/cex" xmlns:w16cid="http://schemas.microsoft.com/office/word/2016/wordml/cid" xmlns:w16="http://schemas.microsoft.com/office/word/2018/wordml" xmlns:w16sdtdh="http://schemas.microsoft.com/office/word/2020/wordml/sdtdatahash" xmlns:w16se="http://schemas.microsoft.com/office/word/2015/wordml/symex" xmlns:wpg="http://schemas.microsoft.com/office/word/2010/wordprocessingGroup" xmlns:wpi="http://schemas.microsoft.com/office/word/2010/wordprocessingInk" xmlns:wne="http://schemas.microsoft.com/office/word/2006/wordml" xmlns:wps="http://schemas.microsoft.com/office/word/2010/wordprocessingShape" mc:Ignorable="w14 w15 w16se w16cid w16 w16cex w16sdtdh wp14">
+<w:document xmlns:wpc="http://schemas.microsoft.com/office/word/2010/wordprocessingCanvas" xmlns:cx="http://schemas.microsoft.com/office/drawing/2014/chartex" xmlns:cx1="http://schemas.microsoft.com/office/drawing/2015/9/8/chartex" xmlns:cx2="http://schemas.microsoft.com/office/drawing/2015/10/21/chartex" xmlns:cx3="http://schemas.microsoft.com/office/drawing/2016/5/9/chartex" xmlns:cx4="http://schemas.microsoft.com/office/drawing/2016/5/10/chartex" xmlns:cx5="http://schemas.microsoft.com/office/drawing/2016/5/11/chartex" xmlns:cx6="http://schemas.microsoft.com/office/drawing/2016/5/12/chartex" xmlns:cx7="http://schemas.microsoft.com/office/drawing/2016/5/13/chartex" xmlns:cx8="http://schemas.microsoft.com/office/drawing/2016/5/14/chartex" xmlns:mc="http://schemas.openxmlformats.org/markup-compatibility/2006" xmlns:aink="http://schemas.microsoft.com/office/drawing/2016/ink" xmlns:am3d="http://schemas.microsoft.com/office/drawing/2017/model3d" xmlns:o="urn:schemas-microsoft-com:office:office" xmlns:oel="http://schemas.microsoft.com/office/2019/extlst" xmlns:r="http://schemas.openxmlformats.org/officeDocument/2006/relationships" xmlns:m="http://schemas.openxmlformats.org/officeDocument/2006/math" xmlns:v="urn:schemas-microsoft-com:vml" xmlns:wp14="http://schemas.microsoft.com/office/word/2010/wordprocessingDrawing" xmlns:wp="http://schemas.openxmlformats.org/drawingml/2006/wordprocessingDrawing" xmlns:w10="urn:schemas-microsoft-com:office:word" xmlns:w="http://schemas.openxmlformats.org/wordprocessingml/2006/main" xmlns:w14="http://schemas.microsoft.com/office/word/2010/wordml" xmlns:w15="http://schemas.microsoft.com/office/word/2012/wordml" xmlns:w16cex="http://schemas.microsoft.com/office/word/2018/wordml/cex" xmlns:w16cid="http://schemas.microsoft.com/office/word/2016/wordml/cid" xmlns:w16="http://schemas.microsoft.com/office/word/2018/wordml" xmlns:w16du="http://schemas.microsoft.com/office/word/2023/wordml/word16du" xmlns:w16sdtdh="http://schemas.microsoft.com/office/word/2020/wordml/sdtdatahash" xmlns:w16se="http://schemas.microsoft.com/office/word/2015/wordml/symex" xmlns:wpg="http://schemas.microsoft.com/office/word/2010/wordprocessingGroup" xmlns:wpi="http://schemas.microsoft.com/office/word/2010/wordprocessingInk" xmlns:wne="http://schemas.microsoft.com/office/word/2006/wordml" xmlns:wps="http://schemas.microsoft.com/office/word/2010/wordprocessingShape" mc:Ignorable="w14 w15 w16se w16cid w16 w16cex w16sdtdh w16du wp14">
   <w:body>
     <w:p>
       <w:pPr>
@@ -17,16 +17,21 @@
       </w:pPr>
       <w:r>
         <w:rPr>
-          <w:rFonts w:ascii="Arial" w:hAnsi="Arial" w:cs="Arial"/>
           <w:noProof/>
-          <w:sz w:val="12"/>
-          <w:szCs w:val="12"/>
         </w:rPr>
         <w:drawing>
-          <wp:inline distT="0" distB="0" distL="0" distR="0" wp14:anchorId="0320D8C4" wp14:editId="1E289C24">
-            <wp:extent cx="1047750" cy="698500"/>
-            <wp:effectExtent l="19050" t="0" r="0" b="0"/>
-            <wp:docPr id="1" name="Picture 1" descr="logo"/>
+          <wp:anchor distT="0" distB="0" distL="114300" distR="114300" simplePos="0" relativeHeight="251658240" behindDoc="1" locked="0" layoutInCell="1" allowOverlap="1" wp14:anchorId="0DB01D0B" wp14:editId="28C75B15">
+            <wp:simplePos x="0" y="0"/>
+            <wp:positionH relativeFrom="column">
+              <wp:posOffset>-34290</wp:posOffset>
+            </wp:positionH>
+            <wp:positionV relativeFrom="paragraph">
+              <wp:posOffset>-204470</wp:posOffset>
+            </wp:positionV>
+            <wp:extent cx="1657350" cy="336550"/>
+            <wp:effectExtent l="0" t="0" r="0" b="0"/>
+            <wp:wrapNone/>
+            <wp:docPr id="1626498547" name="Picture 1" descr="Download Fortinet Logo in SVG Vector or PNG File Format - Logo.wine"/>
             <wp:cNvGraphicFramePr>
               <a:graphicFrameLocks xmlns:a="http://schemas.openxmlformats.org/drawingml/2006/main" noChangeAspect="1"/>
             </wp:cNvGraphicFramePr>
@@ -34,38 +39,50 @@
               <a:graphicData uri="http://schemas.openxmlformats.org/drawingml/2006/picture">
                 <pic:pic xmlns:pic="http://schemas.openxmlformats.org/drawingml/2006/picture">
                   <pic:nvPicPr>
-                    <pic:cNvPr id="0" name="Picture 1" descr="logo"/>
+                    <pic:cNvPr id="0" name="Picture 1" descr="Download Fortinet Logo in SVG Vector or PNG File Format - Logo.wine"/>
                     <pic:cNvPicPr>
                       <a:picLocks noChangeAspect="1" noChangeArrowheads="1"/>
                     </pic:cNvPicPr>
                   </pic:nvPicPr>
-                  <pic:blipFill>
-                    <a:blip r:embed="rId7" cstate="print"/>
-                    <a:srcRect/>
-                    <a:stretch>
-                      <a:fillRect/>
-                    </a:stretch>
+                  <pic:blipFill rotWithShape="1">
+                    <a:blip r:embed="rId7">
+                      <a:extLst>
+                        <a:ext uri="{28A0092B-C50C-407E-A947-70E740481C1C}">
+                          <a14:useLocalDpi xmlns:a14="http://schemas.microsoft.com/office/drawing/2010/main" val="0"/>
+                        </a:ext>
+                      </a:extLst>
+                    </a:blip>
+                    <a:srcRect l="6290" t="35750" r="7314" b="37934"/>
+                    <a:stretch/>
                   </pic:blipFill>
                   <pic:spPr bwMode="auto">
                     <a:xfrm>
                       <a:off x="0" y="0"/>
-                      <a:ext cx="1047750" cy="698500"/>
+                      <a:ext cx="1657350" cy="336550"/>
                     </a:xfrm>
                     <a:prstGeom prst="rect">
                       <a:avLst/>
                     </a:prstGeom>
                     <a:noFill/>
-                    <a:ln w="9525">
+                    <a:ln>
                       <a:noFill/>
-                      <a:miter lim="800000"/>
-                      <a:headEnd/>
-                      <a:tailEnd/>
                     </a:ln>
+                    <a:extLst>
+                      <a:ext uri="{53640926-AAD7-44D8-BBD7-CCE9431645EC}">
+                        <a14:shadowObscured xmlns:a14="http://schemas.microsoft.com/office/drawing/2010/main"/>
+                      </a:ext>
+                    </a:extLst>
                   </pic:spPr>
                 </pic:pic>
               </a:graphicData>
             </a:graphic>
-          </wp:inline>
+            <wp14:sizeRelH relativeFrom="margin">
+              <wp14:pctWidth>0</wp14:pctWidth>
+            </wp14:sizeRelH>
+            <wp14:sizeRelV relativeFrom="margin">
+              <wp14:pctHeight>0</wp14:pctHeight>
+            </wp14:sizeRelV>
+          </wp:anchor>
         </w:drawing>
       </w:r>
       <w:r>
@@ -105,7 +122,7 @@
           <w:szCs w:val="12"/>
           <w:lang w:val="es-ES"/>
         </w:rPr>
-        <w:t xml:space="preserve">              </w:t>
+        <w:t xml:space="preserve">        </w:t>
       </w:r>
       <w:r>
         <w:rPr>
@@ -155,7 +172,7 @@
           <w:szCs w:val="12"/>
           <w:lang w:val="es-ES"/>
         </w:rPr>
-        <w:t xml:space="preserve"> C</w:t>
+        <w:t xml:space="preserve"> </w:t>
       </w:r>
       <w:r>
         <w:rPr>
@@ -165,7 +182,17 @@
           <w:szCs w:val="12"/>
           <w:lang w:val="es-ES"/>
         </w:rPr>
-        <w:t xml:space="preserve">ISCO </w:t>
+        <w:t>FORTINET</w:t>
+      </w:r>
+      <w:r>
+        <w:rPr>
+          <w:rFonts w:ascii="Arial" w:hAnsi="Arial" w:cs="Arial"/>
+          <w:b/>
+          <w:sz w:val="12"/>
+          <w:szCs w:val="12"/>
+          <w:lang w:val="es-ES"/>
+        </w:rPr>
+        <w:t xml:space="preserve"> </w:t>
       </w:r>
       <w:r>
         <w:rPr>
@@ -238,17 +265,39 @@
                 <w:szCs w:val="12"/>
                 <w:lang w:val="es-ES"/>
               </w:rPr>
-              <w:t xml:space="preserve">Fecha                    </w:t>
-            </w:r>
-            <w:r>
-              <w:rPr>
-                <w:rFonts w:ascii="Arial" w:hAnsi="Arial" w:cs="Arial"/>
-                <w:b/>
-                <w:sz w:val="12"/>
-                <w:szCs w:val="12"/>
-                <w:lang w:val="es-ES"/>
-              </w:rPr>
-              <w:t>{{</w:t>
+              <w:t xml:space="preserve">Fecha                 </w:t>
+            </w:r>
+            <w:proofErr w:type="gramStart"/>
+            <w:r>
+              <w:rPr>
+                <w:rFonts w:ascii="Arial" w:hAnsi="Arial" w:cs="Arial"/>
+                <w:b/>
+                <w:sz w:val="12"/>
+                <w:szCs w:val="12"/>
+                <w:lang w:val="es-ES"/>
+              </w:rPr>
+              <w:t xml:space="preserve">   </w:t>
+            </w:r>
+            <w:r>
+              <w:rPr>
+                <w:rFonts w:ascii="Arial" w:hAnsi="Arial" w:cs="Arial"/>
+                <w:b/>
+                <w:sz w:val="12"/>
+                <w:szCs w:val="12"/>
+                <w:lang w:val="es-ES"/>
+              </w:rPr>
+              <w:t>{</w:t>
+            </w:r>
+            <w:proofErr w:type="gramEnd"/>
+            <w:r>
+              <w:rPr>
+                <w:rFonts w:ascii="Arial" w:hAnsi="Arial" w:cs="Arial"/>
+                <w:b/>
+                <w:sz w:val="12"/>
+                <w:szCs w:val="12"/>
+                <w:lang w:val="es-ES"/>
+              </w:rPr>
+              <w:t>{</w:t>
             </w:r>
             <w:proofErr w:type="spellStart"/>
             <w:r>
@@ -297,7 +346,17 @@
                 <w:szCs w:val="12"/>
                 <w:lang w:val="es-ES"/>
               </w:rPr>
-              <w:t>Cisco No. Consecutivo</w:t>
+              <w:t xml:space="preserve">Fortinet </w:t>
+            </w:r>
+            <w:r>
+              <w:rPr>
+                <w:rFonts w:ascii="Arial" w:hAnsi="Arial" w:cs="Arial"/>
+                <w:b/>
+                <w:sz w:val="12"/>
+                <w:szCs w:val="12"/>
+                <w:lang w:val="es-ES"/>
+              </w:rPr>
+              <w:t>No. Consecutivo</w:t>
             </w:r>
           </w:p>
         </w:tc>
@@ -412,7 +471,7 @@
                 <w:u w:val="single"/>
                 <w:lang w:val="es-ES"/>
               </w:rPr>
-              <w:t>CISCO</w:t>
+              <w:t>FORTINET</w:t>
             </w:r>
           </w:p>
         </w:tc>
@@ -435,12 +494,12 @@
               <w:rPr>
                 <w:rFonts w:ascii="Arial" w:hAnsi="Arial" w:cs="Arial"/>
                 <w:b/>
-                <w:bCs/>
                 <w:color w:val="FF0000"/>
                 <w:sz w:val="12"/>
                 <w:szCs w:val="12"/>
-              </w:rPr>
-              <w:t>Cisco</w:t>
+                <w:lang w:val="es-ES"/>
+              </w:rPr>
+              <w:t>Fortinet</w:t>
             </w:r>
           </w:p>
         </w:tc>
@@ -810,7 +869,7 @@
           <w:p>
             <w:pPr>
               <w:rPr>
-                <w:rStyle w:val="Hipervnculo"/>
+                <w:rStyle w:val="Hyperlink"/>
                 <w:rFonts w:ascii="Arial" w:hAnsi="Arial" w:cs="Arial"/>
                 <w:b/>
                 <w:bCs/>
@@ -1152,7 +1211,7 @@
     </w:tbl>
     <w:p>
       <w:pPr>
-        <w:pStyle w:val="Textoindependiente"/>
+        <w:pStyle w:val="BodyText"/>
         <w:jc w:val="both"/>
         <w:rPr>
           <w:rFonts w:ascii="Arial" w:hAnsi="Arial" w:cs="Arial"/>
@@ -1164,7 +1223,7 @@
     </w:p>
     <w:p>
       <w:pPr>
-        <w:pStyle w:val="Textoindependiente"/>
+        <w:pStyle w:val="BodyText"/>
         <w:jc w:val="both"/>
         <w:rPr>
           <w:rFonts w:ascii="Arial" w:hAnsi="Arial" w:cs="Arial"/>
@@ -1176,7 +1235,7 @@
     </w:p>
     <w:p>
       <w:pPr>
-        <w:pStyle w:val="Textoindependiente"/>
+        <w:pStyle w:val="BodyText"/>
         <w:jc w:val="both"/>
         <w:rPr>
           <w:rFonts w:ascii="Arial" w:hAnsi="Arial" w:cs="Arial"/>
@@ -1192,7 +1251,7 @@
           <w:szCs w:val="12"/>
           <w:lang w:val="es-ES"/>
         </w:rPr>
-        <w:t xml:space="preserve">CISCO SYSTEMS </w:t>
+        <w:t xml:space="preserve">FORTINET </w:t>
       </w:r>
       <w:r>
         <w:rPr>
@@ -1210,7 +1269,16 @@
           <w:szCs w:val="12"/>
           <w:lang w:val="es-ES"/>
         </w:rPr>
-        <w:t xml:space="preserve">. SE COMPLACE EN OFRECERLE EN DEMOSTRACION LOS EQUIPOS QUE SE RELACIONAN A CONTINUACION EN ESTE CONTRATO.  EL PERIODO DE DEMOSTRACION COMIENZA EL DIA EN QUE LOS EQUIPOS SON DESPACHADOS POR LA OFICINA DE CISCO SYSTEMS </w:t>
+        <w:t xml:space="preserve">. SE COMPLACE EN OFRECERLE EN DEMOSTRACION LOS EQUIPOS QUE SE RELACIONAN A CONTINUACION EN ESTE CONTRATO.  EL PERIODO DE DEMOSTRACION COMIENZA EL DIA EN QUE LOS EQUIPOS SON DESPACHADOS POR LA OFICINA DE </w:t>
+      </w:r>
+      <w:r>
+        <w:rPr>
+          <w:rFonts w:ascii="Arial" w:hAnsi="Arial" w:cs="Arial"/>
+          <w:sz w:val="12"/>
+          <w:szCs w:val="12"/>
+          <w:lang w:val="es-ES"/>
+        </w:rPr>
+        <w:t xml:space="preserve">FORTINET </w:t>
       </w:r>
       <w:r>
         <w:rPr>
@@ -1239,18 +1307,7 @@
           <w:szCs w:val="12"/>
           <w:lang w:val="es-ES"/>
         </w:rPr>
-        <w:t>EL</w:t>
-      </w:r>
-      <w:r>
-        <w:rPr>
-          <w:rFonts w:ascii="Arial" w:hAnsi="Arial" w:cs="Arial"/>
-          <w:b/>
-          <w:i/>
-          <w:sz w:val="12"/>
-          <w:szCs w:val="12"/>
-          <w:lang w:val="es-ES"/>
-        </w:rPr>
-        <w:t xml:space="preserve"> </w:t>
+        <w:t>EL,</w:t>
       </w:r>
       <w:r>
         <w:rPr>
@@ -1262,7 +1319,7 @@
           <w:szCs w:val="12"/>
           <w:lang w:val="es-ES"/>
         </w:rPr>
-        <w:t xml:space="preserve">, </w:t>
+        <w:t xml:space="preserve"> </w:t>
       </w:r>
       <w:r>
         <w:rPr>
@@ -1372,7 +1429,7 @@
     </w:p>
     <w:p>
       <w:pPr>
-        <w:pStyle w:val="Textoindependiente"/>
+        <w:pStyle w:val="BodyText"/>
         <w:jc w:val="both"/>
         <w:rPr>
           <w:rFonts w:ascii="Arial" w:hAnsi="Arial" w:cs="Arial"/>
@@ -1384,7 +1441,7 @@
     </w:p>
     <w:p>
       <w:pPr>
-        <w:pStyle w:val="Textoindependiente2"/>
+        <w:pStyle w:val="BodyText2"/>
         <w:rPr>
           <w:rFonts w:ascii="Arial" w:hAnsi="Arial" w:cs="Arial"/>
           <w:sz w:val="12"/>
@@ -1399,434 +1456,18 @@
           <w:szCs w:val="12"/>
           <w:lang w:val="es-ES"/>
         </w:rPr>
-        <w:t xml:space="preserve">LOS EQUIPOS DEBERAN SER ENTREGADOS </w:t>
-      </w:r>
-      <w:r>
-        <w:rPr>
-          <w:rFonts w:ascii="Arial" w:hAnsi="Arial" w:cs="Arial"/>
-          <w:sz w:val="12"/>
-          <w:szCs w:val="12"/>
-          <w:lang w:val="es-ES"/>
-        </w:rPr>
-        <w:t xml:space="preserve">EN SU TOTALIDAD </w:t>
-      </w:r>
-      <w:r>
-        <w:rPr>
-          <w:rFonts w:ascii="Arial" w:hAnsi="Arial" w:cs="Arial"/>
-          <w:sz w:val="12"/>
-          <w:szCs w:val="12"/>
-          <w:lang w:val="es-ES"/>
-        </w:rPr>
-        <w:t xml:space="preserve">EN LAS INSTALACIONES DE </w:t>
-      </w:r>
-      <w:r>
-        <w:rPr>
-          <w:rFonts w:ascii="Arial" w:hAnsi="Arial" w:cs="Arial"/>
-          <w:sz w:val="12"/>
-          <w:szCs w:val="12"/>
-          <w:lang w:val="es-ES"/>
-        </w:rPr>
-        <w:t xml:space="preserve">CISCO SYSTEMS </w:t>
-      </w:r>
-      <w:r>
-        <w:rPr>
-          <w:rFonts w:ascii="Arial" w:hAnsi="Arial" w:cs="Arial"/>
-          <w:sz w:val="12"/>
-          <w:szCs w:val="12"/>
-          <w:lang w:val="es-ES"/>
-        </w:rPr>
-        <w:t>PERU</w:t>
-      </w:r>
-      <w:r>
-        <w:rPr>
-          <w:rFonts w:ascii="Arial" w:hAnsi="Arial" w:cs="Arial"/>
-          <w:sz w:val="12"/>
-          <w:szCs w:val="12"/>
-          <w:lang w:val="es-ES"/>
-        </w:rPr>
-        <w:t xml:space="preserve"> </w:t>
-      </w:r>
-      <w:r>
-        <w:rPr>
-          <w:rFonts w:ascii="Arial" w:hAnsi="Arial" w:cs="Arial"/>
-          <w:sz w:val="12"/>
-          <w:szCs w:val="12"/>
-          <w:lang w:val="es-ES"/>
-        </w:rPr>
-        <w:t>DENTRO DE</w:t>
-      </w:r>
-      <w:r>
-        <w:rPr>
-          <w:rFonts w:ascii="Arial" w:hAnsi="Arial" w:cs="Arial"/>
-          <w:sz w:val="12"/>
-          <w:szCs w:val="12"/>
-          <w:lang w:val="es-ES"/>
-        </w:rPr>
-        <w:t>L PERIODO ESTABLECIDO AL REALIZARCE EL PRESTAMO</w:t>
-      </w:r>
-      <w:r>
-        <w:rPr>
-          <w:rFonts w:ascii="Arial" w:hAnsi="Arial" w:cs="Arial"/>
-          <w:sz w:val="12"/>
-          <w:szCs w:val="12"/>
-          <w:lang w:val="es-ES"/>
-        </w:rPr>
-        <w:t xml:space="preserve">. </w:t>
-      </w:r>
-      <w:r>
-        <w:rPr>
-          <w:rFonts w:ascii="Arial" w:hAnsi="Arial" w:cs="Arial"/>
-          <w:sz w:val="12"/>
-          <w:szCs w:val="12"/>
-          <w:lang w:val="es-ES"/>
-        </w:rPr>
-        <w:t xml:space="preserve">PARA DICHA DEVOLUCION ESTOS EQUIPOS SERAN IDENTIFICADOS CON EL </w:t>
-      </w:r>
-      <w:r>
-        <w:rPr>
-          <w:rFonts w:ascii="Arial" w:hAnsi="Arial" w:cs="Arial"/>
-          <w:sz w:val="12"/>
-          <w:szCs w:val="12"/>
-          <w:lang w:val="es-ES"/>
-        </w:rPr>
-        <w:t>NÚMERO</w:t>
-      </w:r>
-      <w:r>
-        <w:rPr>
-          <w:rFonts w:ascii="Arial" w:hAnsi="Arial" w:cs="Arial"/>
-          <w:sz w:val="12"/>
-          <w:szCs w:val="12"/>
-          <w:lang w:val="es-ES"/>
-        </w:rPr>
-        <w:t xml:space="preserve"> DE CONSECUTIVO ASIGNADO POR LA OFICINA DE CISCO SYSTEMS.  PARA LA DEVOLUCION DE LOS EQUIPOS EL TRANSPORTE HACIA NUESTRAS INSTALACIONES CORRERA POR CUENTA DEL PARTNER </w:t>
-      </w:r>
-      <w:r>
-        <w:rPr>
-          <w:rFonts w:ascii="Arial" w:hAnsi="Arial" w:cs="Arial"/>
-          <w:sz w:val="12"/>
-          <w:szCs w:val="12"/>
-          <w:lang w:val="es-ES"/>
-        </w:rPr>
-        <w:t>Y/O EL CLIENTE</w:t>
-      </w:r>
-      <w:r>
-        <w:rPr>
-          <w:rFonts w:ascii="Arial" w:hAnsi="Arial" w:cs="Arial"/>
-          <w:sz w:val="12"/>
-          <w:szCs w:val="12"/>
-          <w:lang w:val="es-ES"/>
-        </w:rPr>
-        <w:t xml:space="preserve">. SI LOS EQUIPOS NO SON ENTREGADOS EN LA OFICINA LOCAL UNA VEZ EL PERIODO DE PRUEBA HAYA CULMINADO, Y NO EXISTA UNA PETICION DE EXTENSION, SE PROCEDERA DE INMEDIATO A RETIRAR LOS EQUIPOS POR PARTE DE UN EMPLEADO AUTORIZADO DE CISCO SYSTEMS. CISCO SYSTEMS </w:t>
-      </w:r>
-      <w:r>
-        <w:rPr>
-          <w:rFonts w:ascii="Arial" w:hAnsi="Arial" w:cs="Arial"/>
-          <w:sz w:val="12"/>
-          <w:szCs w:val="12"/>
-          <w:lang w:val="es-ES"/>
-        </w:rPr>
-        <w:t>PERU</w:t>
-      </w:r>
-      <w:r>
-        <w:rPr>
-          <w:rFonts w:ascii="Arial" w:hAnsi="Arial" w:cs="Arial"/>
-          <w:sz w:val="12"/>
-          <w:szCs w:val="12"/>
-          <w:lang w:val="es-ES"/>
-        </w:rPr>
-        <w:t xml:space="preserve">. MANTENDRA PROPIEDAD DURANTE TODO EL PERIODO DE PRUEBA DE LOS EQUIPOS MENCIONADOS BAJO ESTE CONTRATO (VER </w:t>
-      </w:r>
-      <w:r>
-        <w:rPr>
-          <w:rFonts w:ascii="Arial" w:hAnsi="Arial" w:cs="Arial"/>
-          <w:sz w:val="12"/>
-          <w:szCs w:val="12"/>
-          <w:lang w:val="es-ES"/>
-        </w:rPr>
-        <w:t>DESCRIPCION DETALLADA EN ESTA MISMA FORMA</w:t>
-      </w:r>
-      <w:r>
-        <w:rPr>
-          <w:rFonts w:ascii="Arial" w:hAnsi="Arial" w:cs="Arial"/>
-          <w:sz w:val="12"/>
-          <w:szCs w:val="12"/>
-          <w:lang w:val="es-ES"/>
-        </w:rPr>
-        <w:t>).</w:t>
+        <w:t>TODOS LOS EQUIPOS PRESTADOS DEBERÁN SER ENTREGADOS EN SU TOTALIDAD EN LAS INSTALACIONES DE FORTINET PERÚ DENTRO DEL PLAZO ESTABLECIDO AL MOMENTO DE REALIZAR EL PRÉSTAMO. PARA LA DEVOLUCIÓN, LOS EQUIPOS SERÁN IDENTIFICADOS MEDIANTE EL NÚMERO DE CONSECUTIVO ASIGNADO POR LA OFICINA DE FORTINET PERÚ. ES RESPONSABILIDAD DEL CLIENTE O PARTNER CUBRIR LOS COSTOS DE TRANSPORTE PARA EL RETORNO DE LOS EQUIPOS A NUESTRAS INSTALACIONES. EN CASO DE QUE LOS EQUIPOS NO SEAN ENTREGADOS EN LA OFICINA LOCAL AL FINALIZAR EL PERÍODO DE PRUEBA Y NO EXISTA UNA SOLICITUD FORMAL DE EXTENSIÓN, FORTINET PERÚ PODRÁ RETIRAR LOS EQUIPOS DIRECTAMENTE A TRAVÉS DE UN EMPLEADO AUTORIZADO. DURANTE TODO EL PERÍODO DE PRUEBA, LA PROPIEDAD DE LOS EQUIPOS SERÁ MANTENIDA EXCLUSIVAMENTE POR FORTINET PERÚ, SEGÚN LOS TÉRMINOS DETALLADOS EN ESTE CONTRATO.</w:t>
       </w:r>
     </w:p>
     <w:p>
       <w:pPr>
-        <w:rPr>
-          <w:rFonts w:ascii="Arial" w:hAnsi="Arial" w:cs="Arial"/>
-          <w:sz w:val="12"/>
-          <w:szCs w:val="12"/>
-          <w:lang w:val="es-ES"/>
-        </w:rPr>
-      </w:pPr>
-    </w:p>
-    <w:p>
-      <w:pPr>
-        <w:pStyle w:val="Textoindependiente2"/>
-        <w:rPr>
-          <w:rFonts w:ascii="Arial" w:hAnsi="Arial" w:cs="Arial"/>
-          <w:sz w:val="12"/>
-          <w:szCs w:val="12"/>
-          <w:lang w:val="es-ES"/>
-        </w:rPr>
-      </w:pPr>
-      <w:r>
-        <w:rPr>
-          <w:rFonts w:ascii="Arial" w:hAnsi="Arial" w:cs="Arial"/>
-          <w:sz w:val="12"/>
-          <w:szCs w:val="12"/>
-          <w:lang w:val="es-ES"/>
-        </w:rPr>
-        <w:t xml:space="preserve">EN CONJUNTO CON ESTA DEMOSTRACION DE EQUIPOS, INFORMACION CONFIDENCIAL DE </w:t>
-      </w:r>
-      <w:r>
-        <w:rPr>
-          <w:rFonts w:ascii="Arial" w:hAnsi="Arial" w:cs="Arial"/>
-          <w:sz w:val="12"/>
-          <w:szCs w:val="12"/>
-          <w:lang w:val="es-ES"/>
-        </w:rPr>
-        <w:t xml:space="preserve">CISCO SYSTEMS </w:t>
-      </w:r>
-      <w:r>
-        <w:rPr>
-          <w:rFonts w:ascii="Arial" w:hAnsi="Arial" w:cs="Arial"/>
-          <w:sz w:val="12"/>
-          <w:szCs w:val="12"/>
-          <w:lang w:val="es-ES"/>
-        </w:rPr>
-        <w:t>PERU</w:t>
-      </w:r>
-      <w:r>
-        <w:rPr>
-          <w:rFonts w:ascii="Arial" w:hAnsi="Arial" w:cs="Arial"/>
-          <w:sz w:val="12"/>
-          <w:szCs w:val="12"/>
-          <w:lang w:val="es-ES"/>
-        </w:rPr>
-        <w:t xml:space="preserve"> SERA ENTREGADA PARA LA CUAL EL CLIENTE SE HACE RESPONSABLE Y BAJO NINGUNA CIRCUNSTANCIA ESTA SERA COMPARTIDA O ENTREGADA A OTROS PARA USO INTERNO.  TAMBIEN EL</w:t>
-      </w:r>
-      <w:r>
-        <w:rPr>
-          <w:rFonts w:ascii="Arial" w:hAnsi="Arial" w:cs="Arial"/>
-          <w:sz w:val="12"/>
-          <w:szCs w:val="12"/>
-          <w:lang w:val="es-ES"/>
-        </w:rPr>
-        <w:t xml:space="preserve"> PARTNER Y/O </w:t>
-      </w:r>
-      <w:r>
-        <w:rPr>
-          <w:rFonts w:ascii="Arial" w:hAnsi="Arial" w:cs="Arial"/>
-          <w:sz w:val="12"/>
-          <w:szCs w:val="12"/>
-          <w:lang w:val="es-ES"/>
-        </w:rPr>
-        <w:t xml:space="preserve">CLIENTE SE COMPROMETE A QUE DURANTE EL PERIODO DE PRUEBA SE HARA USO ADECUADO DE LAS LICENCIAS DE SOFTWARE (IOS) LAS CUALES ESTAN INSTALADAS EN TODOS LOS EQUIPOS DE CISCO SYSTEMS, Y QUEDA PROHIBIDA LA COPIA O REPRODUCCION DE DICHAS </w:t>
-      </w:r>
-      <w:r>
-        <w:rPr>
-          <w:rFonts w:ascii="Arial" w:hAnsi="Arial" w:cs="Arial"/>
-          <w:sz w:val="12"/>
-          <w:szCs w:val="12"/>
-          <w:lang w:val="es-ES"/>
-        </w:rPr>
-        <w:t>AQUÍ</w:t>
-      </w:r>
-      <w:r>
-        <w:rPr>
-          <w:rFonts w:ascii="Arial" w:hAnsi="Arial" w:cs="Arial"/>
-          <w:sz w:val="12"/>
-          <w:szCs w:val="12"/>
-          <w:lang w:val="es-ES"/>
-        </w:rPr>
-        <w:t xml:space="preserve"> DE SOFTWARE.  BAJO NINGUNA CIRCUNSTANCIA LOS EQUIPOS SERAN PUESTOS EN AMBIENTES DE PRODUCCION PARA BENEFICIO COMERCIAL O LUCRATIVO DE LA EMPRESA.  LOS EQUIPOS DE </w:t>
-      </w:r>
-      <w:r>
-        <w:rPr>
-          <w:rFonts w:ascii="Arial" w:hAnsi="Arial" w:cs="Arial"/>
-          <w:sz w:val="12"/>
-          <w:szCs w:val="12"/>
-          <w:lang w:val="es-ES"/>
-        </w:rPr>
-        <w:t xml:space="preserve">CISCO SYSTEMS </w:t>
-      </w:r>
-      <w:r>
-        <w:rPr>
-          <w:rFonts w:ascii="Arial" w:hAnsi="Arial" w:cs="Arial"/>
-          <w:sz w:val="12"/>
-          <w:szCs w:val="12"/>
-          <w:lang w:val="es-ES"/>
-        </w:rPr>
-        <w:t>PERU</w:t>
-      </w:r>
-      <w:r>
-        <w:rPr>
-          <w:rFonts w:ascii="Arial" w:hAnsi="Arial" w:cs="Arial"/>
-          <w:sz w:val="12"/>
-          <w:szCs w:val="12"/>
-          <w:lang w:val="es-ES"/>
-        </w:rPr>
-        <w:t xml:space="preserve"> NO PODRAN SER VENDIDOS NI MODIFICADOS BAJO NINGUNA CIRCUNSTANCIA DURANTE EL PERIODO DE PRUEBA.  ADEMAS, EL CLIENTE SE RESPONSABILIZA A DEVOLVERLOS EN EL MISMO ESTADO EN QUE LE FUERON ENTREGADOS; CUALQUIER DAÑO OCASIONADO A LOS EQUIPOS SERA RESPONSABILIDAD DEL </w:t>
-      </w:r>
-      <w:r>
-        <w:rPr>
-          <w:rFonts w:ascii="Arial" w:hAnsi="Arial" w:cs="Arial"/>
-          <w:sz w:val="12"/>
-          <w:szCs w:val="12"/>
-          <w:lang w:val="es-ES"/>
-        </w:rPr>
-        <w:t>PARTNER</w:t>
-      </w:r>
-      <w:r>
-        <w:rPr>
-          <w:rFonts w:ascii="Arial" w:hAnsi="Arial" w:cs="Arial"/>
-          <w:sz w:val="12"/>
-          <w:szCs w:val="12"/>
-          <w:lang w:val="es-ES"/>
-        </w:rPr>
-        <w:t>/</w:t>
-      </w:r>
-      <w:r>
-        <w:rPr>
-          <w:rFonts w:ascii="Arial" w:hAnsi="Arial" w:cs="Arial"/>
-          <w:sz w:val="12"/>
-          <w:szCs w:val="12"/>
-          <w:lang w:val="es-ES"/>
-        </w:rPr>
-        <w:t xml:space="preserve">CLIENTE Y ESTE RESPONDERA POR EL VALOR COMERCIAL DE LAS PIEZAS O EQUIPOS QUE DEBAN SER REEMPLAZADAS. </w:t>
-      </w:r>
-      <w:r>
-        <w:rPr>
-          <w:rFonts w:ascii="Arial" w:hAnsi="Arial" w:cs="Arial"/>
-          <w:sz w:val="12"/>
-          <w:szCs w:val="12"/>
-          <w:lang w:val="es-ES"/>
-        </w:rPr>
-        <w:t xml:space="preserve">CISCO SYSTEMS </w:t>
-      </w:r>
-      <w:r>
-        <w:rPr>
-          <w:rFonts w:ascii="Arial" w:hAnsi="Arial" w:cs="Arial"/>
-          <w:sz w:val="12"/>
-          <w:szCs w:val="12"/>
-          <w:lang w:val="es-ES"/>
-        </w:rPr>
-        <w:t>PERU</w:t>
-      </w:r>
-      <w:r>
-        <w:rPr>
-          <w:rFonts w:ascii="Arial" w:hAnsi="Arial" w:cs="Arial"/>
-          <w:sz w:val="12"/>
-          <w:szCs w:val="12"/>
-          <w:lang w:val="es-ES"/>
-        </w:rPr>
-        <w:t xml:space="preserve"> </w:t>
-      </w:r>
-      <w:r>
-        <w:rPr>
-          <w:rFonts w:ascii="Arial" w:hAnsi="Arial" w:cs="Arial"/>
-          <w:sz w:val="12"/>
-          <w:szCs w:val="12"/>
-          <w:lang w:val="es-ES"/>
-        </w:rPr>
-        <w:t xml:space="preserve">NO SE HACE RESPONSABLE DE NINGUN PROBLEMA OCASIONADO POR LA DEMOSTRACION DE LOS EQUIPOS DURANTE EL PERIODO DE PRUEBA. </w:t>
-      </w:r>
-      <w:r>
-        <w:rPr>
-          <w:rFonts w:ascii="Arial" w:hAnsi="Arial" w:cs="Arial"/>
-          <w:sz w:val="12"/>
-          <w:szCs w:val="12"/>
-          <w:lang w:val="es-ES"/>
-        </w:rPr>
-        <w:t xml:space="preserve">CISCO SYSTEMS </w:t>
-      </w:r>
-      <w:r>
-        <w:rPr>
-          <w:rFonts w:ascii="Arial" w:hAnsi="Arial" w:cs="Arial"/>
-          <w:sz w:val="12"/>
-          <w:szCs w:val="12"/>
-          <w:lang w:val="es-ES"/>
-        </w:rPr>
-        <w:t>PERU</w:t>
-      </w:r>
-      <w:r>
-        <w:rPr>
-          <w:rFonts w:ascii="Arial" w:hAnsi="Arial" w:cs="Arial"/>
-          <w:sz w:val="12"/>
-          <w:szCs w:val="12"/>
-          <w:lang w:val="es-ES"/>
-        </w:rPr>
-        <w:t xml:space="preserve"> BAJO NINGUNA CIRCUNSTANCIA SERA “DEMANDABLE” DE CUALQUIER ACCIDENTE, PERDIDA DE INFORMACION, PERDIDA COMERCIAL O PROBLEMA ALGUNO DERIVADO DE LA DEMOSTRACION DE NUESTROS </w:t>
-      </w:r>
-      <w:r>
-        <w:rPr>
-          <w:rFonts w:ascii="Arial" w:hAnsi="Arial" w:cs="Arial"/>
-          <w:sz w:val="12"/>
-          <w:szCs w:val="12"/>
-          <w:lang w:val="es-ES"/>
-        </w:rPr>
-        <w:t>EQUIPOS,</w:t>
-      </w:r>
-      <w:r>
-        <w:rPr>
-          <w:rFonts w:ascii="Arial" w:hAnsi="Arial" w:cs="Arial"/>
-          <w:sz w:val="12"/>
-          <w:szCs w:val="12"/>
-          <w:lang w:val="es-ES"/>
-        </w:rPr>
-        <w:t xml:space="preserve"> AUNQUE </w:t>
-      </w:r>
-      <w:r>
-        <w:rPr>
-          <w:rFonts w:ascii="Arial" w:hAnsi="Arial" w:cs="Arial"/>
-          <w:sz w:val="12"/>
-          <w:szCs w:val="12"/>
-          <w:lang w:val="es-ES"/>
-        </w:rPr>
-        <w:t xml:space="preserve">CISCO SYSTEMS </w:t>
-      </w:r>
-      <w:r>
-        <w:rPr>
-          <w:rFonts w:ascii="Arial" w:hAnsi="Arial" w:cs="Arial"/>
-          <w:sz w:val="12"/>
-          <w:szCs w:val="12"/>
-          <w:lang w:val="es-ES"/>
-        </w:rPr>
-        <w:t>PERU</w:t>
-      </w:r>
-      <w:r>
-        <w:rPr>
-          <w:rFonts w:ascii="Arial" w:hAnsi="Arial" w:cs="Arial"/>
-          <w:sz w:val="12"/>
-          <w:szCs w:val="12"/>
-          <w:lang w:val="es-ES"/>
-        </w:rPr>
-        <w:t xml:space="preserve"> </w:t>
-      </w:r>
-      <w:r>
-        <w:rPr>
-          <w:rFonts w:ascii="Arial" w:hAnsi="Arial" w:cs="Arial"/>
-          <w:sz w:val="12"/>
-          <w:szCs w:val="12"/>
-          <w:lang w:val="es-ES"/>
-        </w:rPr>
-        <w:t xml:space="preserve">HUBIESE SIDO INFORMADO DE DICHA POSIBILIDAD. </w:t>
-      </w:r>
-    </w:p>
-    <w:p>
-      <w:pPr>
-        <w:pStyle w:val="Encabezado"/>
+        <w:pStyle w:val="Header"/>
         <w:tabs>
           <w:tab w:val="clear" w:pos="4320"/>
           <w:tab w:val="clear" w:pos="8640"/>
           <w:tab w:val="left" w:pos="4140"/>
         </w:tabs>
+        <w:jc w:val="both"/>
         <w:rPr>
           <w:rFonts w:ascii="Arial" w:hAnsi="Arial" w:cs="Arial"/>
           <w:sz w:val="12"/>
@@ -1834,6 +1475,125 @@
           <w:lang w:val="es-ES"/>
         </w:rPr>
       </w:pPr>
+      <w:r>
+        <w:rPr>
+          <w:rFonts w:ascii="Arial" w:hAnsi="Arial" w:cs="Arial"/>
+          <w:sz w:val="12"/>
+          <w:szCs w:val="12"/>
+          <w:lang w:val="es-ES"/>
+        </w:rPr>
+        <w:t xml:space="preserve">EN ESTA DEMOSTRACIÓN, EL CLIENTE RECIBIRÁ INFORMACIÓN CONFIDENCIAL DE FORTINET PERÚ, LA CUAL SERÁ TRATADA BAJO ESTRICTA RESPONSABILIDAD DEL CLIENTE. </w:t>
+      </w:r>
+      <w:r>
+        <w:rPr>
+          <w:rFonts w:ascii="Arial" w:hAnsi="Arial" w:cs="Arial"/>
+          <w:sz w:val="12"/>
+          <w:szCs w:val="12"/>
+          <w:lang w:val="es-ES"/>
+        </w:rPr>
+        <w:t>EN NINGUNA CIRCUNSTANCIA</w:t>
+      </w:r>
+      <w:r>
+        <w:rPr>
+          <w:rFonts w:ascii="Arial" w:hAnsi="Arial" w:cs="Arial"/>
+          <w:sz w:val="12"/>
+          <w:szCs w:val="12"/>
+          <w:lang w:val="es-ES"/>
+        </w:rPr>
+        <w:t xml:space="preserve"> ESTA INFORMACIÓN PODRÁ SER COMPARTIDA O UTILIZADA POR TERCEROS. ASIMISMO, EL CLIENTE O PARTNER SE COMPROMETE A UTILIZAR LAS LICENCIAS DE SOFTWARE ASOCIADAS A LOS EQUIPOS ÚNICAMENTE CONFORME A SU PROPÓSITO DURANTE EL PERÍODO DE PRUEBA. ESTÁ PROHIBIDA CUALQUIER COPIA O REPRODUCCIÓN DE DICHO SOFTWARE.</w:t>
+      </w:r>
+    </w:p>
+    <w:p>
+      <w:pPr>
+        <w:pStyle w:val="Header"/>
+        <w:tabs>
+          <w:tab w:val="clear" w:pos="4320"/>
+          <w:tab w:val="clear" w:pos="8640"/>
+          <w:tab w:val="left" w:pos="4140"/>
+        </w:tabs>
+        <w:jc w:val="both"/>
+        <w:rPr>
+          <w:rFonts w:ascii="Arial" w:hAnsi="Arial" w:cs="Arial"/>
+          <w:sz w:val="12"/>
+          <w:szCs w:val="12"/>
+          <w:lang w:val="es-ES"/>
+        </w:rPr>
+      </w:pPr>
+      <w:r>
+        <w:rPr>
+          <w:rFonts w:ascii="Arial" w:hAnsi="Arial" w:cs="Arial"/>
+          <w:sz w:val="12"/>
+          <w:szCs w:val="12"/>
+          <w:lang w:val="es-ES"/>
+        </w:rPr>
+        <w:t>DE IGUAL FORMA, LOS EQUIPOS NO PODRÁN SER UTILIZADOS EN ENTORNOS DE PRODUCCIÓN NI PARA FINES COMERCIALES O LUCRATIVOS. DURANTE EL PERÍODO DE PRUEBA, LOS EQUIPOS NO PODRÁN SER MODIFICADOS, VENDIDOS NI ALTERADOS EN NINGUNA FORMA. EL CLIENTE TAMBIÉN ASUME LA RESPONSABILIDAD DE DEVOLVER LOS EQUIPOS EN LAS MISMAS CONDICIONES EN LAS QUE FUERON ENTREGADOS. EN CASO DE DAÑO, SERÁ RESPONSABILIDAD DEL CLIENTE O PARTNER CUBRIR EL COSTO COMERCIAL DE LAS REPARACIONES O REEMPLAZOS NECESARIOS.</w:t>
+      </w:r>
+    </w:p>
+    <w:p>
+      <w:pPr>
+        <w:pStyle w:val="Header"/>
+        <w:tabs>
+          <w:tab w:val="clear" w:pos="4320"/>
+          <w:tab w:val="clear" w:pos="8640"/>
+          <w:tab w:val="left" w:pos="4140"/>
+        </w:tabs>
+        <w:jc w:val="both"/>
+        <w:rPr>
+          <w:rFonts w:ascii="Arial" w:hAnsi="Arial" w:cs="Arial"/>
+          <w:sz w:val="12"/>
+          <w:szCs w:val="12"/>
+          <w:lang w:val="es-ES"/>
+        </w:rPr>
+      </w:pPr>
+      <w:r>
+        <w:rPr>
+          <w:rFonts w:ascii="Arial" w:hAnsi="Arial" w:cs="Arial"/>
+          <w:sz w:val="12"/>
+          <w:szCs w:val="12"/>
+          <w:lang w:val="es-ES"/>
+        </w:rPr>
+        <w:t xml:space="preserve">FORTINET PERÚ NO SE RESPONSABILIZA POR PROBLEMAS QUE PUEDAN SURGIR DURANTE LA DEMOSTRACIÓN, COMO FALLOS TÉCNICOS, PÉRDIDA DE INFORMACIÓN, INTERRUPCIONES COMERCIALES O CUALQUIER INCIDENTE RELACIONADO CON EL USO DE LOS EQUIPOS. </w:t>
+      </w:r>
+      <w:proofErr w:type="gramStart"/>
+      <w:r>
+        <w:rPr>
+          <w:rFonts w:ascii="Arial" w:hAnsi="Arial" w:cs="Arial"/>
+          <w:sz w:val="12"/>
+          <w:szCs w:val="12"/>
+          <w:lang w:val="es-ES"/>
+        </w:rPr>
+        <w:t>BAJO NINGUNA CIRCUNSTANCIA</w:t>
+      </w:r>
+      <w:proofErr w:type="gramEnd"/>
+      <w:r>
+        <w:rPr>
+          <w:rFonts w:ascii="Arial" w:hAnsi="Arial" w:cs="Arial"/>
+          <w:sz w:val="12"/>
+          <w:szCs w:val="12"/>
+          <w:lang w:val="es-ES"/>
+        </w:rPr>
+        <w:t>, FORTINET PERÚ SERÁ RESPONSABLE LEGALMENTE POR DAÑOS INDIRECTOS, PÉRDIDAS COMERCIALES O CUALQUIER SITUACIÓN DERIVADA DEL PRÉSTAMO DE LOS EQUIPOS, INCLUSO SI SE HUBIERA ADVERTIDO SOBRE DICHA POSIBILIDAD.</w:t>
+      </w:r>
+    </w:p>
+    <w:p>
+      <w:pPr>
+        <w:pStyle w:val="BodyText2"/>
+        <w:rPr>
+          <w:rFonts w:ascii="Arial" w:hAnsi="Arial" w:cs="Arial"/>
+          <w:sz w:val="12"/>
+          <w:szCs w:val="12"/>
+          <w:lang w:val="es-ES"/>
+        </w:rPr>
+      </w:pPr>
+      <w:r>
+        <w:rPr>
+          <w:rFonts w:ascii="Arial" w:hAnsi="Arial" w:cs="Arial"/>
+          <w:sz w:val="12"/>
+          <w:szCs w:val="12"/>
+          <w:lang w:val="es-ES"/>
+        </w:rPr>
+        <w:t xml:space="preserve"> </w:t>
+      </w:r>
     </w:p>
     <w:p>
       <w:pPr>
@@ -1899,7 +1659,7 @@
           <w:szCs w:val="12"/>
           <w:lang w:val="es-ES"/>
         </w:rPr>
-        <w:t xml:space="preserve">CISCO SYSTEMS </w:t>
+        <w:t xml:space="preserve">FORTINET </w:t>
       </w:r>
       <w:r>
         <w:rPr>
@@ -2095,7 +1855,18 @@
           <w:u w:val="single"/>
           <w:lang w:val="es-ES"/>
         </w:rPr>
-        <w:t xml:space="preserve">CISCO SYSTEMS </w:t>
+        <w:t>FORTINET</w:t>
+      </w:r>
+      <w:r>
+        <w:rPr>
+          <w:rFonts w:ascii="Arial" w:hAnsi="Arial" w:cs="Arial"/>
+          <w:b/>
+          <w:sz w:val="12"/>
+          <w:szCs w:val="12"/>
+          <w:u w:val="single"/>
+          <w:lang w:val="es-ES"/>
+        </w:rPr>
+        <w:t xml:space="preserve"> </w:t>
       </w:r>
       <w:r>
         <w:rPr>
@@ -2154,7 +1925,7 @@
           </w:tcPr>
           <w:p>
             <w:pPr>
-              <w:pStyle w:val="Ttulo7"/>
+              <w:pStyle w:val="Heading7"/>
               <w:jc w:val="center"/>
               <w:rPr>
                 <w:rFonts w:ascii="Arial" w:hAnsi="Arial" w:cs="Arial"/>
@@ -2166,7 +1937,7 @@
           </w:p>
           <w:p>
             <w:pPr>
-              <w:pStyle w:val="Ttulo7"/>
+              <w:pStyle w:val="Heading7"/>
               <w:jc w:val="center"/>
               <w:rPr>
                 <w:rFonts w:ascii="Arial" w:hAnsi="Arial" w:cs="Arial"/>
@@ -2192,7 +1963,7 @@
           </w:tcPr>
           <w:p>
             <w:pPr>
-              <w:pStyle w:val="Ttulo7"/>
+              <w:pStyle w:val="Heading7"/>
               <w:jc w:val="center"/>
               <w:rPr>
                 <w:rFonts w:ascii="Arial" w:hAnsi="Arial" w:cs="Arial"/>
@@ -2204,7 +1975,7 @@
           </w:p>
           <w:p>
             <w:pPr>
-              <w:pStyle w:val="Ttulo7"/>
+              <w:pStyle w:val="Heading7"/>
               <w:jc w:val="center"/>
               <w:rPr>
                 <w:rFonts w:ascii="Arial" w:hAnsi="Arial" w:cs="Arial"/>
@@ -2230,7 +2001,7 @@
           </w:tcPr>
           <w:p>
             <w:pPr>
-              <w:pStyle w:val="Ttulo7"/>
+              <w:pStyle w:val="Heading7"/>
               <w:jc w:val="center"/>
               <w:rPr>
                 <w:rFonts w:ascii="Arial" w:hAnsi="Arial" w:cs="Arial"/>
@@ -2256,7 +2027,7 @@
           </w:tcPr>
           <w:p>
             <w:pPr>
-              <w:pStyle w:val="Ttulo7"/>
+              <w:pStyle w:val="Heading7"/>
               <w:jc w:val="center"/>
               <w:rPr>
                 <w:rFonts w:ascii="Arial" w:hAnsi="Arial" w:cs="Arial"/>
@@ -2268,7 +2039,7 @@
           </w:p>
           <w:p>
             <w:pPr>
-              <w:pStyle w:val="Ttulo7"/>
+              <w:pStyle w:val="Heading7"/>
               <w:jc w:val="center"/>
               <w:rPr>
                 <w:rFonts w:ascii="Arial" w:hAnsi="Arial" w:cs="Arial"/>
@@ -2332,6 +2103,7 @@
               <w:t>{{</w:t>
             </w:r>
             <w:proofErr w:type="spellStart"/>
+            <w:proofErr w:type="gramStart"/>
             <w:r>
               <w:rPr>
                 <w:rFonts w:ascii="Arial" w:hAnsi="Arial" w:cs="Arial"/>
@@ -2343,6 +2115,7 @@
               <w:t>valor.modelo</w:t>
             </w:r>
             <w:proofErr w:type="spellEnd"/>
+            <w:proofErr w:type="gramEnd"/>
             <w:r>
               <w:rPr>
                 <w:rFonts w:ascii="Arial" w:hAnsi="Arial" w:cs="Arial"/>
@@ -2391,6 +2164,7 @@
               <w:t>{{</w:t>
             </w:r>
             <w:proofErr w:type="spellStart"/>
+            <w:proofErr w:type="gramStart"/>
             <w:r>
               <w:rPr>
                 <w:rFonts w:ascii="Arial" w:hAnsi="Arial" w:cs="Arial"/>
@@ -2412,6 +2186,7 @@
               <w:t>identificador</w:t>
             </w:r>
             <w:proofErr w:type="spellEnd"/>
+            <w:proofErr w:type="gramEnd"/>
             <w:r>
               <w:rPr>
                 <w:rFonts w:ascii="Arial" w:hAnsi="Arial" w:cs="Arial"/>
@@ -2546,6 +2321,7 @@
               <w:t>{{</w:t>
             </w:r>
             <w:proofErr w:type="spellStart"/>
+            <w:proofErr w:type="gramStart"/>
             <w:r>
               <w:rPr>
                 <w:rFonts w:ascii="Arial" w:hAnsi="Arial" w:cs="Arial"/>
@@ -2564,7 +2340,18 @@
                 <w:szCs w:val="12"/>
                 <w:lang w:val="es-ES"/>
               </w:rPr>
-              <w:t>.serial_number</w:t>
+              <w:t>.serial</w:t>
+            </w:r>
+            <w:proofErr w:type="gramEnd"/>
+            <w:r>
+              <w:rPr>
+                <w:rFonts w:ascii="Arial" w:hAnsi="Arial" w:cs="Arial"/>
+                <w:b/>
+                <w:sz w:val="12"/>
+                <w:szCs w:val="12"/>
+                <w:lang w:val="es-ES"/>
+              </w:rPr>
+              <w:t>_number</w:t>
             </w:r>
             <w:proofErr w:type="spellEnd"/>
             <w:r>
@@ -4424,7 +4211,7 @@
     </w:p>
     <w:p>
       <w:pPr>
-        <w:pStyle w:val="Textoindependiente3"/>
+        <w:pStyle w:val="BodyText3"/>
         <w:rPr>
           <w:rFonts w:ascii="Arial" w:hAnsi="Arial" w:cs="Arial"/>
           <w:sz w:val="12"/>
@@ -4480,7 +4267,7 @@
     </w:p>
     <w:p>
       <w:pPr>
-        <w:pStyle w:val="Textoindependiente3"/>
+        <w:pStyle w:val="BodyText3"/>
         <w:rPr>
           <w:rFonts w:ascii="Arial" w:hAnsi="Arial" w:cs="Arial"/>
           <w:sz w:val="12"/>
@@ -4491,7 +4278,7 @@
     </w:p>
     <w:p>
       <w:pPr>
-        <w:pStyle w:val="Textoindependiente3"/>
+        <w:pStyle w:val="BodyText3"/>
         <w:rPr>
           <w:rFonts w:ascii="Arial" w:hAnsi="Arial" w:cs="Arial"/>
           <w:sz w:val="12"/>
@@ -4722,7 +4509,18 @@
                 <w:szCs w:val="12"/>
                 <w:lang w:val="es-ES"/>
               </w:rPr>
-              <w:t xml:space="preserve"> ACEPTADO POR:</w:t>
+              <w:t xml:space="preserve"> ACEPTADO POR</w:t>
+            </w:r>
+            <w:proofErr w:type="gramStart"/>
+            <w:r>
+              <w:rPr>
+                <w:rFonts w:ascii="Arial" w:hAnsi="Arial" w:cs="Arial"/>
+                <w:b/>
+                <w:sz w:val="12"/>
+                <w:szCs w:val="12"/>
+                <w:lang w:val="es-ES"/>
+              </w:rPr>
+              <w:t>:</w:t>
             </w:r>
             <w:r>
               <w:rPr>
@@ -4742,7 +4540,18 @@
                 <w:szCs w:val="12"/>
                 <w:lang w:val="es-ES"/>
               </w:rPr>
-              <w:t>{{</w:t>
+              <w:t>{</w:t>
+            </w:r>
+            <w:proofErr w:type="gramEnd"/>
+            <w:r>
+              <w:rPr>
+                <w:rFonts w:ascii="Arial" w:hAnsi="Arial" w:cs="Arial"/>
+                <w:b/>
+                <w:sz w:val="12"/>
+                <w:szCs w:val="12"/>
+                <w:lang w:val="es-ES"/>
+              </w:rPr>
+              <w:t>{</w:t>
             </w:r>
             <w:r>
               <w:rPr>
@@ -5001,11 +4810,12 @@
     </w:tbl>
     <w:p>
       <w:pPr>
-        <w:pStyle w:val="Textoindependiente3"/>
+        <w:pStyle w:val="BodyText3"/>
         <w:rPr>
           <w:rFonts w:ascii="AppleSystemUIFont" w:hAnsi="AppleSystemUIFont" w:cs="AppleSystemUIFont"/>
           <w:sz w:val="26"/>
           <w:szCs w:val="24"/>
+          <w:lang w:val="es-PE"/>
         </w:rPr>
       </w:pPr>
       <w:r>
@@ -5013,34 +4823,20 @@
           <w:rFonts w:ascii="AppleSystemUIFont" w:hAnsi="AppleSystemUIFont" w:cs="AppleSystemUIFont"/>
           <w:sz w:val="26"/>
           <w:szCs w:val="24"/>
+          <w:lang w:val="es-PE"/>
         </w:rPr>
         <w:lastRenderedPageBreak/>
-        <w:t>NOTA</w:t>
-      </w:r>
-      <w:r>
-        <w:rPr>
-          <w:rFonts w:ascii="AppleSystemUIFont" w:hAnsi="AppleSystemUIFont" w:cs="AppleSystemUIFont"/>
-          <w:sz w:val="26"/>
-          <w:szCs w:val="24"/>
-        </w:rPr>
-        <w:t xml:space="preserve">: </w:t>
-      </w:r>
-      <w:r>
-        <w:rPr>
-          <w:rFonts w:ascii="AppleSystemUIFont" w:hAnsi="AppleSystemUIFont" w:cs="AppleSystemUIFont"/>
-          <w:sz w:val="26"/>
-          <w:szCs w:val="24"/>
-        </w:rPr>
-        <w:t>SIN EXCEPCION, LOS EQUIPOS SE REGRESAN CON FACTORY RESET:</w:t>
+        <w:t>NOTA: SIN EXCEPCION, LOS EQUIPOS SE REGRESAN CON FACTORY RESET:</w:t>
       </w:r>
     </w:p>
     <w:p>
       <w:pPr>
-        <w:pStyle w:val="Textoindependiente3"/>
+        <w:pStyle w:val="BodyText3"/>
         <w:rPr>
           <w:rFonts w:ascii="AppleSystemUIFont" w:hAnsi="AppleSystemUIFont" w:cs="AppleSystemUIFont"/>
           <w:sz w:val="26"/>
           <w:szCs w:val="24"/>
+          <w:lang w:val="es-PE"/>
         </w:rPr>
       </w:pPr>
       <w:r>
@@ -5048,13 +4844,14 @@
           <w:rFonts w:ascii="AppleSystemUIFont" w:hAnsi="AppleSystemUIFont" w:cs="AppleSystemUIFont"/>
           <w:sz w:val="26"/>
           <w:szCs w:val="24"/>
+          <w:lang w:val="es-PE"/>
         </w:rPr>
         <w:t xml:space="preserve">– SIN CONFIGURACION </w:t>
       </w:r>
     </w:p>
     <w:p>
       <w:pPr>
-        <w:pStyle w:val="Textoindependiente3"/>
+        <w:pStyle w:val="BodyText3"/>
         <w:rPr>
           <w:sz w:val="22"/>
           <w:szCs w:val="12"/>
@@ -5066,13 +4863,14 @@
           <w:rFonts w:ascii="AppleSystemUIFont" w:hAnsi="AppleSystemUIFont" w:cs="AppleSystemUIFont"/>
           <w:sz w:val="26"/>
           <w:szCs w:val="24"/>
+          <w:lang w:val="es-PE"/>
         </w:rPr>
         <w:t>– DESLIGADOS DE CUENTA/DASHBOARD</w:t>
       </w:r>
     </w:p>
     <w:p>
       <w:pPr>
-        <w:pStyle w:val="Textoindependiente3"/>
+        <w:pStyle w:val="BodyText3"/>
         <w:rPr>
           <w:sz w:val="22"/>
           <w:szCs w:val="12"/>
@@ -5101,7 +4899,7 @@
 </file>
 
 <file path=word/endnotes.xml><?xml version="1.0" encoding="utf-8"?>
-<w:endnotes xmlns:wpc="http://schemas.microsoft.com/office/word/2010/wordprocessingCanvas" xmlns:cx="http://schemas.microsoft.com/office/drawing/2014/chartex" xmlns:cx1="http://schemas.microsoft.com/office/drawing/2015/9/8/chartex" xmlns:cx2="http://schemas.microsoft.com/office/drawing/2015/10/21/chartex" xmlns:cx3="http://schemas.microsoft.com/office/drawing/2016/5/9/chartex" xmlns:cx4="http://schemas.microsoft.com/office/drawing/2016/5/10/chartex" xmlns:cx5="http://schemas.microsoft.com/office/drawing/2016/5/11/chartex" xmlns:cx6="http://schemas.microsoft.com/office/drawing/2016/5/12/chartex" xmlns:cx7="http://schemas.microsoft.com/office/drawing/2016/5/13/chartex" xmlns:cx8="http://schemas.microsoft.com/office/drawing/2016/5/14/chartex" xmlns:mc="http://schemas.openxmlformats.org/markup-compatibility/2006" xmlns:aink="http://schemas.microsoft.com/office/drawing/2016/ink" xmlns:am3d="http://schemas.microsoft.com/office/drawing/2017/model3d" xmlns:o="urn:schemas-microsoft-com:office:office" xmlns:r="http://schemas.openxmlformats.org/officeDocument/2006/relationships" xmlns:m="http://schemas.openxmlformats.org/officeDocument/2006/math" xmlns:v="urn:schemas-microsoft-com:vml" xmlns:wp14="http://schemas.microsoft.com/office/word/2010/wordprocessingDrawing" xmlns:wp="http://schemas.openxmlformats.org/drawingml/2006/wordprocessingDrawing" xmlns:w10="urn:schemas-microsoft-com:office:word" xmlns:w="http://schemas.openxmlformats.org/wordprocessingml/2006/main" xmlns:w14="http://schemas.microsoft.com/office/word/2010/wordml" xmlns:w15="http://schemas.microsoft.com/office/word/2012/wordml" xmlns:w16cex="http://schemas.microsoft.com/office/word/2018/wordml/cex" xmlns:w16cid="http://schemas.microsoft.com/office/word/2016/wordml/cid" xmlns:w16="http://schemas.microsoft.com/office/word/2018/wordml" xmlns:w16sdtdh="http://schemas.microsoft.com/office/word/2020/wordml/sdtdatahash" xmlns:w16se="http://schemas.microsoft.com/office/word/2015/wordml/symex" xmlns:wpg="http://schemas.microsoft.com/office/word/2010/wordprocessingGroup" xmlns:wpi="http://schemas.microsoft.com/office/word/2010/wordprocessingInk" xmlns:wne="http://schemas.microsoft.com/office/word/2006/wordml" xmlns:wps="http://schemas.microsoft.com/office/word/2010/wordprocessingShape" mc:Ignorable="w14 w15 w16se w16cid w16 w16cex w16sdtdh wp14">
+<w:endnotes xmlns:wpc="http://schemas.microsoft.com/office/word/2010/wordprocessingCanvas" xmlns:cx="http://schemas.microsoft.com/office/drawing/2014/chartex" xmlns:cx1="http://schemas.microsoft.com/office/drawing/2015/9/8/chartex" xmlns:cx2="http://schemas.microsoft.com/office/drawing/2015/10/21/chartex" xmlns:cx3="http://schemas.microsoft.com/office/drawing/2016/5/9/chartex" xmlns:cx4="http://schemas.microsoft.com/office/drawing/2016/5/10/chartex" xmlns:cx5="http://schemas.microsoft.com/office/drawing/2016/5/11/chartex" xmlns:cx6="http://schemas.microsoft.com/office/drawing/2016/5/12/chartex" xmlns:cx7="http://schemas.microsoft.com/office/drawing/2016/5/13/chartex" xmlns:cx8="http://schemas.microsoft.com/office/drawing/2016/5/14/chartex" xmlns:mc="http://schemas.openxmlformats.org/markup-compatibility/2006" xmlns:aink="http://schemas.microsoft.com/office/drawing/2016/ink" xmlns:am3d="http://schemas.microsoft.com/office/drawing/2017/model3d" xmlns:o="urn:schemas-microsoft-com:office:office" xmlns:oel="http://schemas.microsoft.com/office/2019/extlst" xmlns:r="http://schemas.openxmlformats.org/officeDocument/2006/relationships" xmlns:m="http://schemas.openxmlformats.org/officeDocument/2006/math" xmlns:v="urn:schemas-microsoft-com:vml" xmlns:wp14="http://schemas.microsoft.com/office/word/2010/wordprocessingDrawing" xmlns:wp="http://schemas.openxmlformats.org/drawingml/2006/wordprocessingDrawing" xmlns:w10="urn:schemas-microsoft-com:office:word" xmlns:w="http://schemas.openxmlformats.org/wordprocessingml/2006/main" xmlns:w14="http://schemas.microsoft.com/office/word/2010/wordml" xmlns:w15="http://schemas.microsoft.com/office/word/2012/wordml" xmlns:w16cex="http://schemas.microsoft.com/office/word/2018/wordml/cex" xmlns:w16cid="http://schemas.microsoft.com/office/word/2016/wordml/cid" xmlns:w16="http://schemas.microsoft.com/office/word/2018/wordml" xmlns:w16du="http://schemas.microsoft.com/office/word/2023/wordml/word16du" xmlns:w16sdtdh="http://schemas.microsoft.com/office/word/2020/wordml/sdtdatahash" xmlns:w16se="http://schemas.microsoft.com/office/word/2015/wordml/symex" xmlns:wpg="http://schemas.microsoft.com/office/word/2010/wordprocessingGroup" xmlns:wpi="http://schemas.microsoft.com/office/word/2010/wordprocessingInk" xmlns:wne="http://schemas.microsoft.com/office/word/2006/wordml" xmlns:wps="http://schemas.microsoft.com/office/word/2010/wordprocessingShape" mc:Ignorable="w14 w15 w16se w16cid w16 w16cex w16sdtdh w16du wp14">
   <w:endnote w:type="separator" w:id="-1">
     <w:p>
       <w:r>
@@ -5120,10 +4918,10 @@
 </file>
 
 <file path=word/footer1.xml><?xml version="1.0" encoding="utf-8"?>
-<w:ftr xmlns:wpc="http://schemas.microsoft.com/office/word/2010/wordprocessingCanvas" xmlns:cx="http://schemas.microsoft.com/office/drawing/2014/chartex" xmlns:cx1="http://schemas.microsoft.com/office/drawing/2015/9/8/chartex" xmlns:cx2="http://schemas.microsoft.com/office/drawing/2015/10/21/chartex" xmlns:cx3="http://schemas.microsoft.com/office/drawing/2016/5/9/chartex" xmlns:cx4="http://schemas.microsoft.com/office/drawing/2016/5/10/chartex" xmlns:cx5="http://schemas.microsoft.com/office/drawing/2016/5/11/chartex" xmlns:cx6="http://schemas.microsoft.com/office/drawing/2016/5/12/chartex" xmlns:cx7="http://schemas.microsoft.com/office/drawing/2016/5/13/chartex" xmlns:cx8="http://schemas.microsoft.com/office/drawing/2016/5/14/chartex" xmlns:mc="http://schemas.openxmlformats.org/markup-compatibility/2006" xmlns:aink="http://schemas.microsoft.com/office/drawing/2016/ink" xmlns:am3d="http://schemas.microsoft.com/office/drawing/2017/model3d" xmlns:o="urn:schemas-microsoft-com:office:office" xmlns:r="http://schemas.openxmlformats.org/officeDocument/2006/relationships" xmlns:m="http://schemas.openxmlformats.org/officeDocument/2006/math" xmlns:v="urn:schemas-microsoft-com:vml" xmlns:wp14="http://schemas.microsoft.com/office/word/2010/wordprocessingDrawing" xmlns:wp="http://schemas.openxmlformats.org/drawingml/2006/wordprocessingDrawing" xmlns:w10="urn:schemas-microsoft-com:office:word" xmlns:w="http://schemas.openxmlformats.org/wordprocessingml/2006/main" xmlns:w14="http://schemas.microsoft.com/office/word/2010/wordml" xmlns:w15="http://schemas.microsoft.com/office/word/2012/wordml" xmlns:w16cex="http://schemas.microsoft.com/office/word/2018/wordml/cex" xmlns:w16cid="http://schemas.microsoft.com/office/word/2016/wordml/cid" xmlns:w16="http://schemas.microsoft.com/office/word/2018/wordml" xmlns:w16sdtdh="http://schemas.microsoft.com/office/word/2020/wordml/sdtdatahash" xmlns:w16se="http://schemas.microsoft.com/office/word/2015/wordml/symex" xmlns:wpg="http://schemas.microsoft.com/office/word/2010/wordprocessingGroup" xmlns:wpi="http://schemas.microsoft.com/office/word/2010/wordprocessingInk" xmlns:wne="http://schemas.microsoft.com/office/word/2006/wordml" xmlns:wps="http://schemas.microsoft.com/office/word/2010/wordprocessingShape" mc:Ignorable="w14 w15 w16se w16cid w16 w16cex w16sdtdh wp14">
+<w:ftr xmlns:wpc="http://schemas.microsoft.com/office/word/2010/wordprocessingCanvas" xmlns:cx="http://schemas.microsoft.com/office/drawing/2014/chartex" xmlns:cx1="http://schemas.microsoft.com/office/drawing/2015/9/8/chartex" xmlns:cx2="http://schemas.microsoft.com/office/drawing/2015/10/21/chartex" xmlns:cx3="http://schemas.microsoft.com/office/drawing/2016/5/9/chartex" xmlns:cx4="http://schemas.microsoft.com/office/drawing/2016/5/10/chartex" xmlns:cx5="http://schemas.microsoft.com/office/drawing/2016/5/11/chartex" xmlns:cx6="http://schemas.microsoft.com/office/drawing/2016/5/12/chartex" xmlns:cx7="http://schemas.microsoft.com/office/drawing/2016/5/13/chartex" xmlns:cx8="http://schemas.microsoft.com/office/drawing/2016/5/14/chartex" xmlns:mc="http://schemas.openxmlformats.org/markup-compatibility/2006" xmlns:aink="http://schemas.microsoft.com/office/drawing/2016/ink" xmlns:am3d="http://schemas.microsoft.com/office/drawing/2017/model3d" xmlns:o="urn:schemas-microsoft-com:office:office" xmlns:oel="http://schemas.microsoft.com/office/2019/extlst" xmlns:r="http://schemas.openxmlformats.org/officeDocument/2006/relationships" xmlns:m="http://schemas.openxmlformats.org/officeDocument/2006/math" xmlns:v="urn:schemas-microsoft-com:vml" xmlns:wp14="http://schemas.microsoft.com/office/word/2010/wordprocessingDrawing" xmlns:wp="http://schemas.openxmlformats.org/drawingml/2006/wordprocessingDrawing" xmlns:w10="urn:schemas-microsoft-com:office:word" xmlns:w="http://schemas.openxmlformats.org/wordprocessingml/2006/main" xmlns:w14="http://schemas.microsoft.com/office/word/2010/wordml" xmlns:w15="http://schemas.microsoft.com/office/word/2012/wordml" xmlns:w16cex="http://schemas.microsoft.com/office/word/2018/wordml/cex" xmlns:w16cid="http://schemas.microsoft.com/office/word/2016/wordml/cid" xmlns:w16="http://schemas.microsoft.com/office/word/2018/wordml" xmlns:w16du="http://schemas.microsoft.com/office/word/2023/wordml/word16du" xmlns:w16sdtdh="http://schemas.microsoft.com/office/word/2020/wordml/sdtdatahash" xmlns:w16se="http://schemas.microsoft.com/office/word/2015/wordml/symex" xmlns:wpg="http://schemas.microsoft.com/office/word/2010/wordprocessingGroup" xmlns:wpi="http://schemas.microsoft.com/office/word/2010/wordprocessingInk" xmlns:wne="http://schemas.microsoft.com/office/word/2006/wordml" xmlns:wps="http://schemas.microsoft.com/office/word/2010/wordprocessingShape" mc:Ignorable="w14 w15 w16se w16cid w16 w16cex w16sdtdh w16du wp14">
   <w:p>
     <w:pPr>
-      <w:pStyle w:val="Piedepgina"/>
+      <w:pStyle w:val="Footer"/>
       <w:tabs>
         <w:tab w:val="clear" w:pos="4320"/>
         <w:tab w:val="center" w:pos="5040"/>
@@ -5132,32 +4930,19 @@
       <w:rPr>
         <w:sz w:val="24"/>
         <w:szCs w:val="24"/>
-        <w:lang w:val="es-ES"/>
       </w:rPr>
     </w:pPr>
     <w:r>
       <w:rPr>
         <w:sz w:val="24"/>
         <w:szCs w:val="24"/>
-        <w:lang w:val="es-ES"/>
       </w:rPr>
-      <w:t xml:space="preserve">Cisco </w:t>
+      <w:t>FORTINET</w:t>
     </w:r>
-    <w:proofErr w:type="spellStart"/>
     <w:r>
       <w:rPr>
         <w:sz w:val="24"/>
         <w:szCs w:val="24"/>
-        <w:lang w:val="es-ES"/>
-      </w:rPr>
-      <w:t>Systems</w:t>
-    </w:r>
-    <w:proofErr w:type="spellEnd"/>
-    <w:r>
-      <w:rPr>
-        <w:sz w:val="24"/>
-        <w:szCs w:val="24"/>
-        <w:lang w:val="es-ES"/>
       </w:rPr>
       <w:t xml:space="preserve"> </w:t>
     </w:r>
@@ -5165,23 +4950,6 @@
       <w:rPr>
         <w:sz w:val="24"/>
         <w:szCs w:val="24"/>
-        <w:lang w:val="es-ES"/>
-      </w:rPr>
-      <w:t>Equipos</w:t>
-    </w:r>
-    <w:r>
-      <w:rPr>
-        <w:sz w:val="24"/>
-        <w:szCs w:val="24"/>
-        <w:lang w:val="es-ES"/>
-      </w:rPr>
-      <w:t xml:space="preserve"> </w:t>
-    </w:r>
-    <w:r>
-      <w:rPr>
-        <w:sz w:val="24"/>
-        <w:szCs w:val="24"/>
-        <w:lang w:val="es-ES"/>
       </w:rPr>
       <w:t>PERU</w:t>
     </w:r>
@@ -5198,36 +4966,54 @@
       <w:rPr>
         <w:sz w:val="24"/>
         <w:szCs w:val="24"/>
-        <w:lang w:val="es-ES"/>
       </w:rPr>
-      <w:t xml:space="preserve">Cisco Confidencial </w:t>
+      <w:t>Fortinet</w:t>
     </w:r>
     <w:r>
       <w:rPr>
         <w:sz w:val="24"/>
         <w:szCs w:val="24"/>
-        <w:lang w:val="es-ES"/>
       </w:rPr>
-      <w:tab/>
-      <w:t xml:space="preserve">                                             </w:t>
+      <w:t xml:space="preserve"> </w:t>
     </w:r>
     <w:proofErr w:type="spellStart"/>
     <w:r>
       <w:rPr>
         <w:sz w:val="24"/>
         <w:szCs w:val="24"/>
-        <w:lang w:val="es-ES"/>
       </w:rPr>
-      <w:t>Victor</w:t>
+      <w:t>Confidencial</w:t>
     </w:r>
     <w:proofErr w:type="spellEnd"/>
     <w:r>
       <w:rPr>
         <w:sz w:val="24"/>
         <w:szCs w:val="24"/>
-        <w:lang w:val="es-ES"/>
       </w:rPr>
-      <w:t xml:space="preserve"> Andres Belaunde 147, Via principal 123</w:t>
+      <w:t xml:space="preserve"> </w:t>
+    </w:r>
+    <w:r>
+      <w:rPr>
+        <w:sz w:val="24"/>
+        <w:szCs w:val="24"/>
+      </w:rPr>
+      <w:tab/>
+      <w:t xml:space="preserve">                                             </w:t>
+    </w:r>
+    <w:r>
+      <w:rPr>
+        <w:sz w:val="24"/>
+        <w:szCs w:val="24"/>
+      </w:rPr>
+      <w:t xml:space="preserve">   Av. </w:t>
+    </w:r>
+    <w:r>
+      <w:rPr>
+        <w:sz w:val="24"/>
+        <w:szCs w:val="24"/>
+        <w:lang w:val="es-PE"/>
+      </w:rPr>
+      <w:t>Santo Toribio 143, San Isidro 15073</w:t>
     </w:r>
     <w:r>
       <w:rPr>
@@ -5235,45 +5021,12 @@
         <w:szCs w:val="24"/>
         <w:lang w:val="es-CR"/>
       </w:rPr>
-      <w:t xml:space="preserve">  </w:t>
-    </w:r>
-  </w:p>
-  <w:p>
-    <w:pPr>
-      <w:rPr>
-        <w:sz w:val="24"/>
-        <w:szCs w:val="24"/>
-        <w:lang w:val="es-ES"/>
-      </w:rPr>
-    </w:pPr>
-    <w:r>
-      <w:rPr>
-        <w:sz w:val="24"/>
-        <w:szCs w:val="24"/>
-        <w:lang w:val="es-CR"/>
-      </w:rPr>
-      <w:t xml:space="preserve">                                                                                             </w:t>
-    </w:r>
-    <w:r>
-      <w:rPr>
-        <w:sz w:val="24"/>
-        <w:szCs w:val="24"/>
-        <w:lang w:val="es-CR"/>
-      </w:rPr>
-      <w:t xml:space="preserve"> San Isidro 15073, Torre Real 1</w:t>
-    </w:r>
-    <w:r>
-      <w:rPr>
-        <w:sz w:val="24"/>
-        <w:szCs w:val="24"/>
-        <w:lang w:val="es-ES"/>
-      </w:rPr>
       <w:t xml:space="preserve"> </w:t>
     </w:r>
   </w:p>
   <w:p>
     <w:pPr>
-      <w:pStyle w:val="Piedepgina"/>
+      <w:pStyle w:val="Footer"/>
       <w:tabs>
         <w:tab w:val="clear" w:pos="4320"/>
         <w:tab w:val="clear" w:pos="8640"/>
@@ -5358,26 +5111,26 @@
     </w:r>
     <w:r>
       <w:rPr>
-        <w:rStyle w:val="Nmerodepgina"/>
+        <w:rStyle w:val="PageNumber"/>
       </w:rPr>
       <w:fldChar w:fldCharType="begin"/>
     </w:r>
     <w:r>
       <w:rPr>
-        <w:rStyle w:val="Nmerodepgina"/>
+        <w:rStyle w:val="PageNumber"/>
         <w:lang w:val="es-ES"/>
       </w:rPr>
       <w:instrText xml:space="preserve"> PAGE </w:instrText>
     </w:r>
     <w:r>
       <w:rPr>
-        <w:rStyle w:val="Nmerodepgina"/>
+        <w:rStyle w:val="PageNumber"/>
       </w:rPr>
       <w:fldChar w:fldCharType="separate"/>
     </w:r>
     <w:r>
       <w:rPr>
-        <w:rStyle w:val="Nmerodepgina"/>
+        <w:rStyle w:val="PageNumber"/>
         <w:noProof/>
         <w:lang w:val="es-ES"/>
       </w:rPr>
@@ -5385,44 +5138,44 @@
     </w:r>
     <w:r>
       <w:rPr>
-        <w:rStyle w:val="Nmerodepgina"/>
+        <w:rStyle w:val="PageNumber"/>
       </w:rPr>
       <w:fldChar w:fldCharType="end"/>
     </w:r>
     <w:r>
       <w:rPr>
-        <w:rStyle w:val="Nmerodepgina"/>
+        <w:rStyle w:val="PageNumber"/>
       </w:rPr>
       <w:t>/</w:t>
     </w:r>
     <w:r>
       <w:rPr>
-        <w:rStyle w:val="Nmerodepgina"/>
+        <w:rStyle w:val="PageNumber"/>
       </w:rPr>
       <w:fldChar w:fldCharType="begin"/>
     </w:r>
     <w:r>
       <w:rPr>
-        <w:rStyle w:val="Nmerodepgina"/>
+        <w:rStyle w:val="PageNumber"/>
       </w:rPr>
       <w:instrText xml:space="preserve"> NUMPAGES </w:instrText>
     </w:r>
     <w:r>
       <w:rPr>
-        <w:rStyle w:val="Nmerodepgina"/>
+        <w:rStyle w:val="PageNumber"/>
       </w:rPr>
       <w:fldChar w:fldCharType="separate"/>
     </w:r>
     <w:r>
       <w:rPr>
-        <w:rStyle w:val="Nmerodepgina"/>
+        <w:rStyle w:val="PageNumber"/>
         <w:noProof/>
       </w:rPr>
       <w:t>2</w:t>
     </w:r>
     <w:r>
       <w:rPr>
-        <w:rStyle w:val="Nmerodepgina"/>
+        <w:rStyle w:val="PageNumber"/>
       </w:rPr>
       <w:fldChar w:fldCharType="end"/>
     </w:r>
@@ -5431,7 +5184,7 @@
 </file>
 
 <file path=word/footnotes.xml><?xml version="1.0" encoding="utf-8"?>
-<w:footnotes xmlns:wpc="http://schemas.microsoft.com/office/word/2010/wordprocessingCanvas" xmlns:cx="http://schemas.microsoft.com/office/drawing/2014/chartex" xmlns:cx1="http://schemas.microsoft.com/office/drawing/2015/9/8/chartex" xmlns:cx2="http://schemas.microsoft.com/office/drawing/2015/10/21/chartex" xmlns:cx3="http://schemas.microsoft.com/office/drawing/2016/5/9/chartex" xmlns:cx4="http://schemas.microsoft.com/office/drawing/2016/5/10/chartex" xmlns:cx5="http://schemas.microsoft.com/office/drawing/2016/5/11/chartex" xmlns:cx6="http://schemas.microsoft.com/office/drawing/2016/5/12/chartex" xmlns:cx7="http://schemas.microsoft.com/office/drawing/2016/5/13/chartex" xmlns:cx8="http://schemas.microsoft.com/office/drawing/2016/5/14/chartex" xmlns:mc="http://schemas.openxmlformats.org/markup-compatibility/2006" xmlns:aink="http://schemas.microsoft.com/office/drawing/2016/ink" xmlns:am3d="http://schemas.microsoft.com/office/drawing/2017/model3d" xmlns:o="urn:schemas-microsoft-com:office:office" xmlns:r="http://schemas.openxmlformats.org/officeDocument/2006/relationships" xmlns:m="http://schemas.openxmlformats.org/officeDocument/2006/math" xmlns:v="urn:schemas-microsoft-com:vml" xmlns:wp14="http://schemas.microsoft.com/office/word/2010/wordprocessingDrawing" xmlns:wp="http://schemas.openxmlformats.org/drawingml/2006/wordprocessingDrawing" xmlns:w10="urn:schemas-microsoft-com:office:word" xmlns:w="http://schemas.openxmlformats.org/wordprocessingml/2006/main" xmlns:w14="http://schemas.microsoft.com/office/word/2010/wordml" xmlns:w15="http://schemas.microsoft.com/office/word/2012/wordml" xmlns:w16cex="http://schemas.microsoft.com/office/word/2018/wordml/cex" xmlns:w16cid="http://schemas.microsoft.com/office/word/2016/wordml/cid" xmlns:w16="http://schemas.microsoft.com/office/word/2018/wordml" xmlns:w16sdtdh="http://schemas.microsoft.com/office/word/2020/wordml/sdtdatahash" xmlns:w16se="http://schemas.microsoft.com/office/word/2015/wordml/symex" xmlns:wpg="http://schemas.microsoft.com/office/word/2010/wordprocessingGroup" xmlns:wpi="http://schemas.microsoft.com/office/word/2010/wordprocessingInk" xmlns:wne="http://schemas.microsoft.com/office/word/2006/wordml" xmlns:wps="http://schemas.microsoft.com/office/word/2010/wordprocessingShape" mc:Ignorable="w14 w15 w16se w16cid w16 w16cex w16sdtdh wp14">
+<w:footnotes xmlns:wpc="http://schemas.microsoft.com/office/word/2010/wordprocessingCanvas" xmlns:cx="http://schemas.microsoft.com/office/drawing/2014/chartex" xmlns:cx1="http://schemas.microsoft.com/office/drawing/2015/9/8/chartex" xmlns:cx2="http://schemas.microsoft.com/office/drawing/2015/10/21/chartex" xmlns:cx3="http://schemas.microsoft.com/office/drawing/2016/5/9/chartex" xmlns:cx4="http://schemas.microsoft.com/office/drawing/2016/5/10/chartex" xmlns:cx5="http://schemas.microsoft.com/office/drawing/2016/5/11/chartex" xmlns:cx6="http://schemas.microsoft.com/office/drawing/2016/5/12/chartex" xmlns:cx7="http://schemas.microsoft.com/office/drawing/2016/5/13/chartex" xmlns:cx8="http://schemas.microsoft.com/office/drawing/2016/5/14/chartex" xmlns:mc="http://schemas.openxmlformats.org/markup-compatibility/2006" xmlns:aink="http://schemas.microsoft.com/office/drawing/2016/ink" xmlns:am3d="http://schemas.microsoft.com/office/drawing/2017/model3d" xmlns:o="urn:schemas-microsoft-com:office:office" xmlns:oel="http://schemas.microsoft.com/office/2019/extlst" xmlns:r="http://schemas.openxmlformats.org/officeDocument/2006/relationships" xmlns:m="http://schemas.openxmlformats.org/officeDocument/2006/math" xmlns:v="urn:schemas-microsoft-com:vml" xmlns:wp14="http://schemas.microsoft.com/office/word/2010/wordprocessingDrawing" xmlns:wp="http://schemas.openxmlformats.org/drawingml/2006/wordprocessingDrawing" xmlns:w10="urn:schemas-microsoft-com:office:word" xmlns:w="http://schemas.openxmlformats.org/wordprocessingml/2006/main" xmlns:w14="http://schemas.microsoft.com/office/word/2010/wordml" xmlns:w15="http://schemas.microsoft.com/office/word/2012/wordml" xmlns:w16cex="http://schemas.microsoft.com/office/word/2018/wordml/cex" xmlns:w16cid="http://schemas.microsoft.com/office/word/2016/wordml/cid" xmlns:w16="http://schemas.microsoft.com/office/word/2018/wordml" xmlns:w16du="http://schemas.microsoft.com/office/word/2023/wordml/word16du" xmlns:w16sdtdh="http://schemas.microsoft.com/office/word/2020/wordml/sdtdatahash" xmlns:w16se="http://schemas.microsoft.com/office/word/2015/wordml/symex" xmlns:wpg="http://schemas.microsoft.com/office/word/2010/wordprocessingGroup" xmlns:wpi="http://schemas.microsoft.com/office/word/2010/wordprocessingInk" xmlns:wne="http://schemas.microsoft.com/office/word/2006/wordml" xmlns:wps="http://schemas.microsoft.com/office/word/2010/wordprocessingShape" mc:Ignorable="w14 w15 w16se w16cid w16 w16cex w16sdtdh w16du wp14">
   <w:footnote w:type="separator" w:id="-1">
     <w:p>
       <w:r>
@@ -5450,10 +5203,10 @@
 </file>
 
 <file path=word/header1.xml><?xml version="1.0" encoding="utf-8"?>
-<w:hdr xmlns:wpc="http://schemas.microsoft.com/office/word/2010/wordprocessingCanvas" xmlns:cx="http://schemas.microsoft.com/office/drawing/2014/chartex" xmlns:cx1="http://schemas.microsoft.com/office/drawing/2015/9/8/chartex" xmlns:cx2="http://schemas.microsoft.com/office/drawing/2015/10/21/chartex" xmlns:cx3="http://schemas.microsoft.com/office/drawing/2016/5/9/chartex" xmlns:cx4="http://schemas.microsoft.com/office/drawing/2016/5/10/chartex" xmlns:cx5="http://schemas.microsoft.com/office/drawing/2016/5/11/chartex" xmlns:cx6="http://schemas.microsoft.com/office/drawing/2016/5/12/chartex" xmlns:cx7="http://schemas.microsoft.com/office/drawing/2016/5/13/chartex" xmlns:cx8="http://schemas.microsoft.com/office/drawing/2016/5/14/chartex" xmlns:mc="http://schemas.openxmlformats.org/markup-compatibility/2006" xmlns:aink="http://schemas.microsoft.com/office/drawing/2016/ink" xmlns:am3d="http://schemas.microsoft.com/office/drawing/2017/model3d" xmlns:o="urn:schemas-microsoft-com:office:office" xmlns:r="http://schemas.openxmlformats.org/officeDocument/2006/relationships" xmlns:m="http://schemas.openxmlformats.org/officeDocument/2006/math" xmlns:v="urn:schemas-microsoft-com:vml" xmlns:wp14="http://schemas.microsoft.com/office/word/2010/wordprocessingDrawing" xmlns:wp="http://schemas.openxmlformats.org/drawingml/2006/wordprocessingDrawing" xmlns:w10="urn:schemas-microsoft-com:office:word" xmlns:w="http://schemas.openxmlformats.org/wordprocessingml/2006/main" xmlns:w14="http://schemas.microsoft.com/office/word/2010/wordml" xmlns:w15="http://schemas.microsoft.com/office/word/2012/wordml" xmlns:w16cex="http://schemas.microsoft.com/office/word/2018/wordml/cex" xmlns:w16cid="http://schemas.microsoft.com/office/word/2016/wordml/cid" xmlns:w16="http://schemas.microsoft.com/office/word/2018/wordml" xmlns:w16sdtdh="http://schemas.microsoft.com/office/word/2020/wordml/sdtdatahash" xmlns:w16se="http://schemas.microsoft.com/office/word/2015/wordml/symex" xmlns:wpg="http://schemas.microsoft.com/office/word/2010/wordprocessingGroup" xmlns:wpi="http://schemas.microsoft.com/office/word/2010/wordprocessingInk" xmlns:wne="http://schemas.microsoft.com/office/word/2006/wordml" xmlns:wps="http://schemas.microsoft.com/office/word/2010/wordprocessingShape" mc:Ignorable="w14 w15 w16se w16cid w16 w16cex w16sdtdh wp14">
+<w:hdr xmlns:wpc="http://schemas.microsoft.com/office/word/2010/wordprocessingCanvas" xmlns:cx="http://schemas.microsoft.com/office/drawing/2014/chartex" xmlns:cx1="http://schemas.microsoft.com/office/drawing/2015/9/8/chartex" xmlns:cx2="http://schemas.microsoft.com/office/drawing/2015/10/21/chartex" xmlns:cx3="http://schemas.microsoft.com/office/drawing/2016/5/9/chartex" xmlns:cx4="http://schemas.microsoft.com/office/drawing/2016/5/10/chartex" xmlns:cx5="http://schemas.microsoft.com/office/drawing/2016/5/11/chartex" xmlns:cx6="http://schemas.microsoft.com/office/drawing/2016/5/12/chartex" xmlns:cx7="http://schemas.microsoft.com/office/drawing/2016/5/13/chartex" xmlns:cx8="http://schemas.microsoft.com/office/drawing/2016/5/14/chartex" xmlns:mc="http://schemas.openxmlformats.org/markup-compatibility/2006" xmlns:aink="http://schemas.microsoft.com/office/drawing/2016/ink" xmlns:am3d="http://schemas.microsoft.com/office/drawing/2017/model3d" xmlns:o="urn:schemas-microsoft-com:office:office" xmlns:oel="http://schemas.microsoft.com/office/2019/extlst" xmlns:r="http://schemas.openxmlformats.org/officeDocument/2006/relationships" xmlns:m="http://schemas.openxmlformats.org/officeDocument/2006/math" xmlns:v="urn:schemas-microsoft-com:vml" xmlns:wp14="http://schemas.microsoft.com/office/word/2010/wordprocessingDrawing" xmlns:wp="http://schemas.openxmlformats.org/drawingml/2006/wordprocessingDrawing" xmlns:w10="urn:schemas-microsoft-com:office:word" xmlns:w="http://schemas.openxmlformats.org/wordprocessingml/2006/main" xmlns:w14="http://schemas.microsoft.com/office/word/2010/wordml" xmlns:w15="http://schemas.microsoft.com/office/word/2012/wordml" xmlns:w16cex="http://schemas.microsoft.com/office/word/2018/wordml/cex" xmlns:w16cid="http://schemas.microsoft.com/office/word/2016/wordml/cid" xmlns:w16="http://schemas.microsoft.com/office/word/2018/wordml" xmlns:w16du="http://schemas.microsoft.com/office/word/2023/wordml/word16du" xmlns:w16sdtdh="http://schemas.microsoft.com/office/word/2020/wordml/sdtdatahash" xmlns:w16se="http://schemas.microsoft.com/office/word/2015/wordml/symex" xmlns:wpg="http://schemas.microsoft.com/office/word/2010/wordprocessingGroup" xmlns:wpi="http://schemas.microsoft.com/office/word/2010/wordprocessingInk" xmlns:wne="http://schemas.microsoft.com/office/word/2006/wordml" xmlns:wps="http://schemas.microsoft.com/office/word/2010/wordprocessingShape" mc:Ignorable="w14 w15 w16se w16cid w16 w16cex w16sdtdh w16du wp14">
   <w:p>
     <w:pPr>
-      <w:pStyle w:val="Encabezado"/>
+      <w:pStyle w:val="Header"/>
       <w:jc w:val="right"/>
       <w:rPr>
         <w:b/>
@@ -5465,7 +5218,7 @@
 </file>
 
 <file path=word/numbering.xml><?xml version="1.0" encoding="utf-8"?>
-<w:numbering xmlns:wpc="http://schemas.microsoft.com/office/word/2010/wordprocessingCanvas" xmlns:cx="http://schemas.microsoft.com/office/drawing/2014/chartex" xmlns:cx1="http://schemas.microsoft.com/office/drawing/2015/9/8/chartex" xmlns:cx2="http://schemas.microsoft.com/office/drawing/2015/10/21/chartex" xmlns:cx3="http://schemas.microsoft.com/office/drawing/2016/5/9/chartex" xmlns:cx4="http://schemas.microsoft.com/office/drawing/2016/5/10/chartex" xmlns:cx5="http://schemas.microsoft.com/office/drawing/2016/5/11/chartex" xmlns:cx6="http://schemas.microsoft.com/office/drawing/2016/5/12/chartex" xmlns:cx7="http://schemas.microsoft.com/office/drawing/2016/5/13/chartex" xmlns:cx8="http://schemas.microsoft.com/office/drawing/2016/5/14/chartex" xmlns:mc="http://schemas.openxmlformats.org/markup-compatibility/2006" xmlns:aink="http://schemas.microsoft.com/office/drawing/2016/ink" xmlns:am3d="http://schemas.microsoft.com/office/drawing/2017/model3d" xmlns:o="urn:schemas-microsoft-com:office:office" xmlns:r="http://schemas.openxmlformats.org/officeDocument/2006/relationships" xmlns:m="http://schemas.openxmlformats.org/officeDocument/2006/math" xmlns:v="urn:schemas-microsoft-com:vml" xmlns:wp14="http://schemas.microsoft.com/office/word/2010/wordprocessingDrawing" xmlns:wp="http://schemas.openxmlformats.org/drawingml/2006/wordprocessingDrawing" xmlns:w10="urn:schemas-microsoft-com:office:word" xmlns:w="http://schemas.openxmlformats.org/wordprocessingml/2006/main" xmlns:w14="http://schemas.microsoft.com/office/word/2010/wordml" xmlns:w15="http://schemas.microsoft.com/office/word/2012/wordml" xmlns:w16cex="http://schemas.microsoft.com/office/word/2018/wordml/cex" xmlns:w16cid="http://schemas.microsoft.com/office/word/2016/wordml/cid" xmlns:w16="http://schemas.microsoft.com/office/word/2018/wordml" xmlns:w16sdtdh="http://schemas.microsoft.com/office/word/2020/wordml/sdtdatahash" xmlns:w16se="http://schemas.microsoft.com/office/word/2015/wordml/symex" xmlns:wpg="http://schemas.microsoft.com/office/word/2010/wordprocessingGroup" xmlns:wpi="http://schemas.microsoft.com/office/word/2010/wordprocessingInk" xmlns:wne="http://schemas.microsoft.com/office/word/2006/wordml" xmlns:wps="http://schemas.microsoft.com/office/word/2010/wordprocessingShape" mc:Ignorable="w14 w15 w16se w16cid w16 w16cex w16sdtdh wp14">
+<w:numbering xmlns:wpc="http://schemas.microsoft.com/office/word/2010/wordprocessingCanvas" xmlns:cx="http://schemas.microsoft.com/office/drawing/2014/chartex" xmlns:cx1="http://schemas.microsoft.com/office/drawing/2015/9/8/chartex" xmlns:cx2="http://schemas.microsoft.com/office/drawing/2015/10/21/chartex" xmlns:cx3="http://schemas.microsoft.com/office/drawing/2016/5/9/chartex" xmlns:cx4="http://schemas.microsoft.com/office/drawing/2016/5/10/chartex" xmlns:cx5="http://schemas.microsoft.com/office/drawing/2016/5/11/chartex" xmlns:cx6="http://schemas.microsoft.com/office/drawing/2016/5/12/chartex" xmlns:cx7="http://schemas.microsoft.com/office/drawing/2016/5/13/chartex" xmlns:cx8="http://schemas.microsoft.com/office/drawing/2016/5/14/chartex" xmlns:mc="http://schemas.openxmlformats.org/markup-compatibility/2006" xmlns:aink="http://schemas.microsoft.com/office/drawing/2016/ink" xmlns:am3d="http://schemas.microsoft.com/office/drawing/2017/model3d" xmlns:o="urn:schemas-microsoft-com:office:office" xmlns:oel="http://schemas.microsoft.com/office/2019/extlst" xmlns:r="http://schemas.openxmlformats.org/officeDocument/2006/relationships" xmlns:m="http://schemas.openxmlformats.org/officeDocument/2006/math" xmlns:v="urn:schemas-microsoft-com:vml" xmlns:wp14="http://schemas.microsoft.com/office/word/2010/wordprocessingDrawing" xmlns:wp="http://schemas.openxmlformats.org/drawingml/2006/wordprocessingDrawing" xmlns:w10="urn:schemas-microsoft-com:office:word" xmlns:w="http://schemas.openxmlformats.org/wordprocessingml/2006/main" xmlns:w14="http://schemas.microsoft.com/office/word/2010/wordml" xmlns:w15="http://schemas.microsoft.com/office/word/2012/wordml" xmlns:w16cex="http://schemas.microsoft.com/office/word/2018/wordml/cex" xmlns:w16cid="http://schemas.microsoft.com/office/word/2016/wordml/cid" xmlns:w16="http://schemas.microsoft.com/office/word/2018/wordml" xmlns:w16du="http://schemas.microsoft.com/office/word/2023/wordml/word16du" xmlns:w16sdtdh="http://schemas.microsoft.com/office/word/2020/wordml/sdtdatahash" xmlns:w16se="http://schemas.microsoft.com/office/word/2015/wordml/symex" xmlns:wpg="http://schemas.microsoft.com/office/word/2010/wordprocessingGroup" xmlns:wpi="http://schemas.microsoft.com/office/word/2010/wordprocessingInk" xmlns:wne="http://schemas.microsoft.com/office/word/2006/wordml" xmlns:wps="http://schemas.microsoft.com/office/word/2010/wordprocessingShape" mc:Ignorable="w14 w15 w16se w16cid w16 w16cex w16sdtdh w16du wp14">
   <w:abstractNum w:abstractNumId="0" w15:restartNumberingAfterBreak="0">
     <w:nsid w:val="69280206"/>
     <w:multiLevelType w:val="multilevel"/>
@@ -5615,14 +5368,14 @@
       </w:rPr>
     </w:lvl>
   </w:abstractNum>
-  <w:num w:numId="1">
+  <w:num w:numId="1" w16cid:durableId="542446123">
     <w:abstractNumId w:val="0"/>
   </w:num>
 </w:numbering>
 </file>
 
 <file path=word/styles.xml><?xml version="1.0" encoding="utf-8"?>
-<w:styles xmlns:mc="http://schemas.openxmlformats.org/markup-compatibility/2006" xmlns:r="http://schemas.openxmlformats.org/officeDocument/2006/relationships" xmlns:w="http://schemas.openxmlformats.org/wordprocessingml/2006/main" xmlns:w14="http://schemas.microsoft.com/office/word/2010/wordml" xmlns:w15="http://schemas.microsoft.com/office/word/2012/wordml" xmlns:w16cex="http://schemas.microsoft.com/office/word/2018/wordml/cex" xmlns:w16cid="http://schemas.microsoft.com/office/word/2016/wordml/cid" xmlns:w16="http://schemas.microsoft.com/office/word/2018/wordml" xmlns:w16sdtdh="http://schemas.microsoft.com/office/word/2020/wordml/sdtdatahash" xmlns:w16se="http://schemas.microsoft.com/office/word/2015/wordml/symex" mc:Ignorable="w14 w15 w16se w16cid w16 w16cex w16sdtdh">
+<w:styles xmlns:mc="http://schemas.openxmlformats.org/markup-compatibility/2006" xmlns:r="http://schemas.openxmlformats.org/officeDocument/2006/relationships" xmlns:w="http://schemas.openxmlformats.org/wordprocessingml/2006/main" xmlns:w14="http://schemas.microsoft.com/office/word/2010/wordml" xmlns:w15="http://schemas.microsoft.com/office/word/2012/wordml" xmlns:w16cex="http://schemas.microsoft.com/office/word/2018/wordml/cex" xmlns:w16cid="http://schemas.microsoft.com/office/word/2016/wordml/cid" xmlns:w16="http://schemas.microsoft.com/office/word/2018/wordml" xmlns:w16du="http://schemas.microsoft.com/office/word/2023/wordml/word16du" xmlns:w16sdtdh="http://schemas.microsoft.com/office/word/2020/wordml/sdtdatahash" xmlns:w16se="http://schemas.microsoft.com/office/word/2015/wordml/symex" mc:Ignorable="w14 w15 w16se w16cid w16 w16cex w16sdtdh w16du">
   <w:docDefaults>
     <w:rPrDefault>
       <w:rPr>
@@ -5995,7 +5748,7 @@
     <w:qFormat/>
     <w:rsid w:val="000A1647"/>
   </w:style>
-  <w:style w:type="paragraph" w:styleId="Ttulo1">
+  <w:style w:type="paragraph" w:styleId="Heading1">
     <w:name w:val="heading 1"/>
     <w:basedOn w:val="Normal"/>
     <w:next w:val="Normal"/>
@@ -6011,7 +5764,7 @@
       <w:sz w:val="16"/>
     </w:rPr>
   </w:style>
-  <w:style w:type="paragraph" w:styleId="Ttulo2">
+  <w:style w:type="paragraph" w:styleId="Heading2">
     <w:name w:val="heading 2"/>
     <w:basedOn w:val="Normal"/>
     <w:next w:val="Normal"/>
@@ -6028,7 +5781,7 @@
       <w:sz w:val="16"/>
     </w:rPr>
   </w:style>
-  <w:style w:type="paragraph" w:styleId="Ttulo3">
+  <w:style w:type="paragraph" w:styleId="Heading3">
     <w:name w:val="heading 3"/>
     <w:basedOn w:val="Normal"/>
     <w:next w:val="Normal"/>
@@ -6045,7 +5798,7 @@
       <w:sz w:val="24"/>
     </w:rPr>
   </w:style>
-  <w:style w:type="paragraph" w:styleId="Ttulo4">
+  <w:style w:type="paragraph" w:styleId="Heading4">
     <w:name w:val="heading 4"/>
     <w:basedOn w:val="Normal"/>
     <w:next w:val="Normal"/>
@@ -6061,7 +5814,7 @@
       <w:sz w:val="28"/>
     </w:rPr>
   </w:style>
-  <w:style w:type="paragraph" w:styleId="Ttulo5">
+  <w:style w:type="paragraph" w:styleId="Heading5">
     <w:name w:val="heading 5"/>
     <w:basedOn w:val="Normal"/>
     <w:next w:val="Normal"/>
@@ -6076,7 +5829,7 @@
       <w:sz w:val="22"/>
     </w:rPr>
   </w:style>
-  <w:style w:type="paragraph" w:styleId="Ttulo6">
+  <w:style w:type="paragraph" w:styleId="Heading6">
     <w:name w:val="heading 6"/>
     <w:basedOn w:val="Normal"/>
     <w:next w:val="Normal"/>
@@ -6098,7 +5851,7 @@
       <w:b/>
     </w:rPr>
   </w:style>
-  <w:style w:type="paragraph" w:styleId="Ttulo7">
+  <w:style w:type="paragraph" w:styleId="Heading7">
     <w:name w:val="heading 7"/>
     <w:basedOn w:val="Normal"/>
     <w:next w:val="Normal"/>
@@ -6112,13 +5865,13 @@
       <w:b/>
     </w:rPr>
   </w:style>
-  <w:style w:type="character" w:default="1" w:styleId="Fuentedeprrafopredeter">
+  <w:style w:type="character" w:default="1" w:styleId="DefaultParagraphFont">
     <w:name w:val="Default Paragraph Font"/>
     <w:uiPriority w:val="1"/>
     <w:semiHidden/>
     <w:unhideWhenUsed/>
   </w:style>
-  <w:style w:type="table" w:default="1" w:styleId="Tablanormal">
+  <w:style w:type="table" w:default="1" w:styleId="TableNormal">
     <w:name w:val="Normal Table"/>
     <w:uiPriority w:val="99"/>
     <w:semiHidden/>
@@ -6133,13 +5886,13 @@
       </w:tblCellMar>
     </w:tblPr>
   </w:style>
-  <w:style w:type="numbering" w:default="1" w:styleId="Sinlista">
+  <w:style w:type="numbering" w:default="1" w:styleId="NoList">
     <w:name w:val="No List"/>
     <w:uiPriority w:val="99"/>
     <w:semiHidden/>
     <w:unhideWhenUsed/>
   </w:style>
-  <w:style w:type="paragraph" w:styleId="Textoindependiente">
+  <w:style w:type="paragraph" w:styleId="BodyText">
     <w:name w:val="Body Text"/>
     <w:basedOn w:val="Normal"/>
     <w:rsid w:val="00D14ED2"/>
@@ -6148,7 +5901,7 @@
       <w:sz w:val="24"/>
     </w:rPr>
   </w:style>
-  <w:style w:type="paragraph" w:styleId="Textoindependiente2">
+  <w:style w:type="paragraph" w:styleId="BodyText2">
     <w:name w:val="Body Text 2"/>
     <w:basedOn w:val="Normal"/>
     <w:rsid w:val="00D14ED2"/>
@@ -6160,7 +5913,7 @@
       <w:sz w:val="24"/>
     </w:rPr>
   </w:style>
-  <w:style w:type="paragraph" w:styleId="Encabezado">
+  <w:style w:type="paragraph" w:styleId="Header">
     <w:name w:val="header"/>
     <w:basedOn w:val="Normal"/>
     <w:rsid w:val="00D14ED2"/>
@@ -6171,7 +5924,7 @@
       </w:tabs>
     </w:pPr>
   </w:style>
-  <w:style w:type="paragraph" w:styleId="Piedepgina">
+  <w:style w:type="paragraph" w:styleId="Footer">
     <w:name w:val="footer"/>
     <w:basedOn w:val="Normal"/>
     <w:rsid w:val="00D14ED2"/>
@@ -6182,7 +5935,7 @@
       </w:tabs>
     </w:pPr>
   </w:style>
-  <w:style w:type="paragraph" w:styleId="ndice1">
+  <w:style w:type="paragraph" w:styleId="Index1">
     <w:name w:val="index 1"/>
     <w:basedOn w:val="Normal"/>
     <w:next w:val="Normal"/>
@@ -6193,7 +5946,7 @@
       <w:ind w:left="200" w:hanging="200"/>
     </w:pPr>
   </w:style>
-  <w:style w:type="paragraph" w:styleId="ndice2">
+  <w:style w:type="paragraph" w:styleId="Index2">
     <w:name w:val="index 2"/>
     <w:basedOn w:val="Normal"/>
     <w:next w:val="Normal"/>
@@ -6204,7 +5957,7 @@
       <w:ind w:left="400" w:hanging="200"/>
     </w:pPr>
   </w:style>
-  <w:style w:type="paragraph" w:styleId="ndice3">
+  <w:style w:type="paragraph" w:styleId="Index3">
     <w:name w:val="index 3"/>
     <w:basedOn w:val="Normal"/>
     <w:next w:val="Normal"/>
@@ -6215,7 +5968,7 @@
       <w:ind w:left="600" w:hanging="200"/>
     </w:pPr>
   </w:style>
-  <w:style w:type="paragraph" w:styleId="ndice4">
+  <w:style w:type="paragraph" w:styleId="Index4">
     <w:name w:val="index 4"/>
     <w:basedOn w:val="Normal"/>
     <w:next w:val="Normal"/>
@@ -6226,7 +5979,7 @@
       <w:ind w:left="800" w:hanging="200"/>
     </w:pPr>
   </w:style>
-  <w:style w:type="paragraph" w:styleId="ndice5">
+  <w:style w:type="paragraph" w:styleId="Index5">
     <w:name w:val="index 5"/>
     <w:basedOn w:val="Normal"/>
     <w:next w:val="Normal"/>
@@ -6237,7 +5990,7 @@
       <w:ind w:left="1000" w:hanging="200"/>
     </w:pPr>
   </w:style>
-  <w:style w:type="paragraph" w:styleId="ndice6">
+  <w:style w:type="paragraph" w:styleId="Index6">
     <w:name w:val="index 6"/>
     <w:basedOn w:val="Normal"/>
     <w:next w:val="Normal"/>
@@ -6248,7 +6001,7 @@
       <w:ind w:left="1200" w:hanging="200"/>
     </w:pPr>
   </w:style>
-  <w:style w:type="paragraph" w:styleId="ndice7">
+  <w:style w:type="paragraph" w:styleId="Index7">
     <w:name w:val="index 7"/>
     <w:basedOn w:val="Normal"/>
     <w:next w:val="Normal"/>
@@ -6259,7 +6012,7 @@
       <w:ind w:left="1400" w:hanging="200"/>
     </w:pPr>
   </w:style>
-  <w:style w:type="paragraph" w:styleId="ndice8">
+  <w:style w:type="paragraph" w:styleId="Index8">
     <w:name w:val="index 8"/>
     <w:basedOn w:val="Normal"/>
     <w:next w:val="Normal"/>
@@ -6270,7 +6023,7 @@
       <w:ind w:left="1600" w:hanging="200"/>
     </w:pPr>
   </w:style>
-  <w:style w:type="paragraph" w:styleId="ndice9">
+  <w:style w:type="paragraph" w:styleId="Index9">
     <w:name w:val="index 9"/>
     <w:basedOn w:val="Normal"/>
     <w:next w:val="Normal"/>
@@ -6281,30 +6034,30 @@
       <w:ind w:left="1800" w:hanging="200"/>
     </w:pPr>
   </w:style>
-  <w:style w:type="paragraph" w:styleId="Ttulodendice">
+  <w:style w:type="paragraph" w:styleId="IndexHeading">
     <w:name w:val="index heading"/>
     <w:basedOn w:val="Normal"/>
-    <w:next w:val="ndice1"/>
+    <w:next w:val="Index1"/>
     <w:semiHidden/>
     <w:rsid w:val="00D14ED2"/>
   </w:style>
-  <w:style w:type="paragraph" w:styleId="Textoindependiente3">
+  <w:style w:type="paragraph" w:styleId="BodyText3">
     <w:name w:val="Body Text 3"/>
     <w:basedOn w:val="Normal"/>
-    <w:link w:val="Textoindependiente3Car"/>
+    <w:link w:val="BodyText3Char"/>
     <w:rsid w:val="00D14ED2"/>
     <w:pPr>
       <w:jc w:val="both"/>
     </w:pPr>
   </w:style>
-  <w:style w:type="character" w:styleId="Nmerodepgina">
+  <w:style w:type="character" w:styleId="PageNumber">
     <w:name w:val="page number"/>
-    <w:basedOn w:val="Fuentedeprrafopredeter"/>
+    <w:basedOn w:val="DefaultParagraphFont"/>
     <w:rsid w:val="00C00A91"/>
   </w:style>
-  <w:style w:type="table" w:styleId="Tablaconcuadrcula">
+  <w:style w:type="table" w:styleId="TableGrid">
     <w:name w:val="Table Grid"/>
-    <w:basedOn w:val="Tablanormal"/>
+    <w:basedOn w:val="TableNormal"/>
     <w:rsid w:val="004C7FED"/>
     <w:tblPr>
       <w:tblBorders>
@@ -6317,19 +6070,19 @@
       </w:tblBorders>
     </w:tblPr>
   </w:style>
-  <w:style w:type="character" w:styleId="Hipervnculo">
+  <w:style w:type="character" w:styleId="Hyperlink">
     <w:name w:val="Hyperlink"/>
-    <w:basedOn w:val="Fuentedeprrafopredeter"/>
+    <w:basedOn w:val="DefaultParagraphFont"/>
     <w:rsid w:val="00310EF6"/>
     <w:rPr>
       <w:color w:val="0000FF"/>
       <w:u w:val="single"/>
     </w:rPr>
   </w:style>
-  <w:style w:type="paragraph" w:styleId="Textodeglobo">
+  <w:style w:type="paragraph" w:styleId="BalloonText">
     <w:name w:val="Balloon Text"/>
     <w:basedOn w:val="Normal"/>
-    <w:link w:val="TextodegloboCar"/>
+    <w:link w:val="BalloonTextChar"/>
     <w:rsid w:val="00B14902"/>
     <w:rPr>
       <w:rFonts w:ascii="Tahoma" w:hAnsi="Tahoma" w:cs="Tahoma"/>
@@ -6337,10 +6090,10 @@
       <w:szCs w:val="16"/>
     </w:rPr>
   </w:style>
-  <w:style w:type="character" w:customStyle="1" w:styleId="TextodegloboCar">
-    <w:name w:val="Texto de globo Car"/>
-    <w:basedOn w:val="Fuentedeprrafopredeter"/>
-    <w:link w:val="Textodeglobo"/>
+  <w:style w:type="character" w:customStyle="1" w:styleId="BalloonTextChar">
+    <w:name w:val="Balloon Text Char"/>
+    <w:basedOn w:val="DefaultParagraphFont"/>
+    <w:link w:val="BalloonText"/>
     <w:rsid w:val="00B14902"/>
     <w:rPr>
       <w:rFonts w:ascii="Tahoma" w:hAnsi="Tahoma" w:cs="Tahoma"/>
@@ -6348,18 +6101,18 @@
       <w:szCs w:val="16"/>
     </w:rPr>
   </w:style>
-  <w:style w:type="character" w:styleId="Hipervnculovisitado">
+  <w:style w:type="character" w:styleId="FollowedHyperlink">
     <w:name w:val="FollowedHyperlink"/>
-    <w:basedOn w:val="Fuentedeprrafopredeter"/>
+    <w:basedOn w:val="DefaultParagraphFont"/>
     <w:rsid w:val="00AE482C"/>
     <w:rPr>
       <w:color w:val="800080" w:themeColor="followedHyperlink"/>
       <w:u w:val="single"/>
     </w:rPr>
   </w:style>
-  <w:style w:type="character" w:styleId="Mencinsinresolver">
+  <w:style w:type="character" w:styleId="UnresolvedMention">
     <w:name w:val="Unresolved Mention"/>
-    <w:basedOn w:val="Fuentedeprrafopredeter"/>
+    <w:basedOn w:val="DefaultParagraphFont"/>
     <w:rsid w:val="00E56BF4"/>
     <w:rPr>
       <w:color w:val="605E5C"/>
@@ -6368,13 +6121,13 @@
   </w:style>
   <w:style w:type="character" w:customStyle="1" w:styleId="apple-converted-space">
     <w:name w:val="apple-converted-space"/>
-    <w:basedOn w:val="Fuentedeprrafopredeter"/>
+    <w:basedOn w:val="DefaultParagraphFont"/>
     <w:rsid w:val="00660AAC"/>
   </w:style>
-  <w:style w:type="character" w:customStyle="1" w:styleId="Textoindependiente3Car">
-    <w:name w:val="Texto independiente 3 Car"/>
-    <w:basedOn w:val="Fuentedeprrafopredeter"/>
-    <w:link w:val="Textoindependiente3"/>
+  <w:style w:type="character" w:customStyle="1" w:styleId="BodyText3Char">
+    <w:name w:val="Body Text 3 Char"/>
+    <w:basedOn w:val="DefaultParagraphFont"/>
+    <w:link w:val="BodyText3"/>
     <w:rsid w:val="00144986"/>
   </w:style>
 </w:styles>

</xml_diff>